<commit_message>
Daily document commit: v.0.5
</commit_message>
<xml_diff>
--- a/IPA-Dokumentation_Justin-Winistörfer.docx
+++ b/IPA-Dokumentation_Justin-Winistörfer.docx
@@ -470,7 +470,6 @@
                                       <w:szCs w:val="24"/>
                                     </w:rPr>
                                   </w:pPr>
-                                  <w:proofErr w:type="spellStart"/>
                                   <w:r>
                                     <w:rPr>
                                       <w:rFonts w:asciiTheme="minorHAnsi" w:hAnsiTheme="minorHAnsi"/>
@@ -478,17 +477,7 @@
                                       <w:sz w:val="24"/>
                                       <w:szCs w:val="24"/>
                                     </w:rPr>
-                                    <w:t>gibb</w:t>
-                                  </w:r>
-                                  <w:proofErr w:type="spellEnd"/>
-                                  <w:r>
-                                    <w:rPr>
-                                      <w:rFonts w:asciiTheme="minorHAnsi" w:hAnsiTheme="minorHAnsi"/>
-                                      <w:color w:val="FFFFFF" w:themeColor="background1"/>
-                                      <w:sz w:val="24"/>
-                                      <w:szCs w:val="24"/>
-                                    </w:rPr>
-                                    <w:t xml:space="preserve"> Bern</w:t>
+                                    <w:t>gibb Bern</w:t>
                                   </w:r>
                                 </w:p>
                               </w:tc>
@@ -795,7 +784,6 @@
                                       <w:szCs w:val="25"/>
                                     </w:rPr>
                                   </w:pPr>
-                                  <w:proofErr w:type="spellStart"/>
                                   <w:r>
                                     <w:rPr>
                                       <w:rFonts w:asciiTheme="minorHAnsi" w:hAnsiTheme="minorHAnsi"/>
@@ -805,19 +793,7 @@
                                       <w:sz w:val="25"/>
                                       <w:szCs w:val="25"/>
                                     </w:rPr>
-                                    <w:t>Validexperte</w:t>
-                                  </w:r>
-                                  <w:proofErr w:type="spellEnd"/>
-                                  <w:r>
-                                    <w:rPr>
-                                      <w:rFonts w:asciiTheme="minorHAnsi" w:hAnsiTheme="minorHAnsi"/>
-                                      <w:b/>
-                                      <w:bCs/>
-                                      <w:color w:val="FFFFFF" w:themeColor="background1"/>
-                                      <w:sz w:val="25"/>
-                                      <w:szCs w:val="25"/>
-                                    </w:rPr>
-                                    <w:t>:</w:t>
+                                    <w:t>Validexperte:</w:t>
                                   </w:r>
                                 </w:p>
                               </w:tc>
@@ -1816,7 +1792,6 @@
                                 <w:szCs w:val="24"/>
                               </w:rPr>
                             </w:pPr>
-                            <w:proofErr w:type="spellStart"/>
                             <w:r>
                               <w:rPr>
                                 <w:rFonts w:asciiTheme="minorHAnsi" w:hAnsiTheme="minorHAnsi"/>
@@ -1824,17 +1799,7 @@
                                 <w:sz w:val="24"/>
                                 <w:szCs w:val="24"/>
                               </w:rPr>
-                              <w:t>gibb</w:t>
-                            </w:r>
-                            <w:proofErr w:type="spellEnd"/>
-                            <w:r>
-                              <w:rPr>
-                                <w:rFonts w:asciiTheme="minorHAnsi" w:hAnsiTheme="minorHAnsi"/>
-                                <w:color w:val="FFFFFF" w:themeColor="background1"/>
-                                <w:sz w:val="24"/>
-                                <w:szCs w:val="24"/>
-                              </w:rPr>
-                              <w:t xml:space="preserve"> Bern</w:t>
+                              <w:t>gibb Bern</w:t>
                             </w:r>
                           </w:p>
                         </w:tc>
@@ -2141,7 +2106,6 @@
                                 <w:szCs w:val="25"/>
                               </w:rPr>
                             </w:pPr>
-                            <w:proofErr w:type="spellStart"/>
                             <w:r>
                               <w:rPr>
                                 <w:rFonts w:asciiTheme="minorHAnsi" w:hAnsiTheme="minorHAnsi"/>
@@ -2151,19 +2115,7 @@
                                 <w:sz w:val="25"/>
                                 <w:szCs w:val="25"/>
                               </w:rPr>
-                              <w:t>Validexperte</w:t>
-                            </w:r>
-                            <w:proofErr w:type="spellEnd"/>
-                            <w:r>
-                              <w:rPr>
-                                <w:rFonts w:asciiTheme="minorHAnsi" w:hAnsiTheme="minorHAnsi"/>
-                                <w:b/>
-                                <w:bCs/>
-                                <w:color w:val="FFFFFF" w:themeColor="background1"/>
-                                <w:sz w:val="25"/>
-                                <w:szCs w:val="25"/>
-                              </w:rPr>
-                              <w:t>:</w:t>
+                              <w:t>Validexperte:</w:t>
                             </w:r>
                           </w:p>
                         </w:tc>
@@ -4428,10 +4380,7 @@
               <w:pStyle w:val="TabelleText"/>
             </w:pPr>
             <w:r>
-              <w:t xml:space="preserve">COMMENT: </w:t>
-            </w:r>
-            <w:r>
-              <w:t>TBD</w:t>
+              <w:t>-</w:t>
             </w:r>
           </w:p>
         </w:tc>
@@ -4445,6 +4394,9 @@
             <w:pPr>
               <w:pStyle w:val="TabelleText"/>
             </w:pPr>
+            <w:r>
+              <w:t>0.01.5</w:t>
+            </w:r>
           </w:p>
         </w:tc>
         <w:tc>
@@ -4455,6 +4407,9 @@
             <w:pPr>
               <w:pStyle w:val="TabelleText"/>
             </w:pPr>
+            <w:r>
+              <w:t>22.04.2024</w:t>
+            </w:r>
           </w:p>
         </w:tc>
         <w:tc>
@@ -4465,6 +4420,9 @@
             <w:pPr>
               <w:pStyle w:val="TabelleText"/>
             </w:pPr>
+            <w:r>
+              <w:t>Justin Winistörfer</w:t>
+            </w:r>
           </w:p>
         </w:tc>
         <w:tc>
@@ -4475,6 +4433,9 @@
             <w:pPr>
               <w:pStyle w:val="TabelleText"/>
             </w:pPr>
+            <w:r>
+              <w:t>Test zur Wiederherstellung</w:t>
+            </w:r>
           </w:p>
         </w:tc>
       </w:tr>
@@ -5844,21 +5805,7 @@
         <w:rPr>
           <w:lang w:val="en-US"/>
         </w:rPr>
-        <w:t xml:space="preserve">Chaos-Engineering </w:t>
-      </w:r>
-      <w:proofErr w:type="spellStart"/>
-      <w:r>
-        <w:rPr>
-          <w:lang w:val="en-US"/>
-        </w:rPr>
-        <w:t>mit</w:t>
-      </w:r>
-      <w:proofErr w:type="spellEnd"/>
-      <w:r>
-        <w:rPr>
-          <w:lang w:val="en-US"/>
-        </w:rPr>
-        <w:t xml:space="preserve"> Chaos-Mesh</w:t>
+        <w:t>Chaos-Engineering mit Chaos-Mesh</w:t>
       </w:r>
     </w:p>
     <w:p>
@@ -5877,99 +5824,43 @@
         <w:t xml:space="preserve"> </w:t>
       </w:r>
       <w:r>
-        <w:t xml:space="preserve">Aufbau unserer eigenen Cloud </w:t>
-      </w:r>
-      <w:proofErr w:type="spellStart"/>
-      <w:r>
-        <w:t>Infrastrukur</w:t>
-      </w:r>
-      <w:proofErr w:type="spellEnd"/>
-      <w:r>
-        <w:t>. In der Vergangenheit gab es mehrere Vorfälle, bei denen</w:t>
+        <w:t>Aufbau unserer eigenen Cloud Infrastrukur. In der Vergangenheit gab es mehrere Vorfälle, bei denen</w:t>
       </w:r>
       <w:r>
         <w:t xml:space="preserve"> </w:t>
       </w:r>
       <w:r>
-        <w:t xml:space="preserve">unerwartete Systemausfälle zu erheblichen Unterbrechungen der Dienstleistungen </w:t>
-      </w:r>
-      <w:proofErr w:type="spellStart"/>
-      <w:r>
-        <w:t>führten</w:t>
-      </w:r>
-      <w:proofErr w:type="spellEnd"/>
-      <w:r>
-        <w:t>. Damit die</w:t>
+        <w:t>unerwartete Systemausfälle zu erheblichen Unterbrechungen der Dienstleistungen führten. Damit die</w:t>
       </w:r>
       <w:r>
         <w:t xml:space="preserve"> </w:t>
       </w:r>
       <w:r>
-        <w:t xml:space="preserve">Zuverlässigkeit und Ausfallsicherheit in Zukunft weiter verbessert werden kann, möchten wir das Tool "Chaos-Mesh" in Betrieb nehmen, um diese in Zukunft </w:t>
-      </w:r>
-      <w:proofErr w:type="spellStart"/>
-      <w:r>
-        <w:t>für</w:t>
-      </w:r>
-      <w:proofErr w:type="spellEnd"/>
-      <w:r>
-        <w:t xml:space="preserve"> unsere Infrastruktur als Test-Tool verwenden zu können.</w:t>
+        <w:t>Zuverlässigkeit und Ausfallsicherheit in Zukunft weiter verbessert werden kann, möchten wir das Tool "Chaos-Mesh" in Betrieb nehmen, um diese in Zukunft für unsere Infrastruktur als Test-Tool verwenden zu können.</w:t>
       </w:r>
       <w:r>
         <w:t xml:space="preserve"> </w:t>
       </w:r>
       <w:r>
-        <w:t xml:space="preserve">Damit die Chaos Experimente angewendet werden können, wird im Voraus der IPA eine </w:t>
-      </w:r>
-      <w:proofErr w:type="spellStart"/>
-      <w:r>
-        <w:t>Fullstack</w:t>
-      </w:r>
-      <w:proofErr w:type="spellEnd"/>
-      <w:r>
-        <w:t xml:space="preserve"> Applikation</w:t>
+        <w:t>Damit die Chaos Experimente angewendet werden können, wird im Voraus der IPA eine Fullstack Applikation</w:t>
       </w:r>
       <w:r>
         <w:t xml:space="preserve"> </w:t>
       </w:r>
       <w:r>
-        <w:t xml:space="preserve">bereitgestellt welche ein Kinoticketverkauf System simuliert. Es gibt verschiedene Filme, </w:t>
-      </w:r>
-      <w:proofErr w:type="spellStart"/>
-      <w:r>
-        <w:t>für</w:t>
-      </w:r>
-      <w:proofErr w:type="spellEnd"/>
-      <w:r>
-        <w:t xml:space="preserve"> die es die</w:t>
+        <w:t>bereitgestellt welche ein Kinoticketverkauf System simuliert. Es gibt verschiedene Filme, für die es die</w:t>
       </w:r>
       <w:r>
         <w:t xml:space="preserve"> </w:t>
       </w:r>
       <w:r>
-        <w:t xml:space="preserve">Möglichkeit gibt, Tickets zu reservieren und zu kaufen. Anhand diesem Use-Case </w:t>
-      </w:r>
-      <w:proofErr w:type="spellStart"/>
-      <w:r>
-        <w:t>müssen</w:t>
-      </w:r>
-      <w:proofErr w:type="spellEnd"/>
-      <w:r>
-        <w:t xml:space="preserve"> verschiedene</w:t>
+        <w:t>Möglichkeit gibt, Tickets zu reservieren und zu kaufen. Anhand diesem Use-Case müssen verschiedene</w:t>
       </w:r>
       <w:r>
         <w:t xml:space="preserve"> </w:t>
       </w:r>
       <w:r>
-        <w:t xml:space="preserve">Experimente </w:t>
-      </w:r>
-      <w:proofErr w:type="spellStart"/>
-      <w:r>
-        <w:t>durchgeführt</w:t>
-      </w:r>
-      <w:proofErr w:type="spellEnd"/>
-      <w:r>
-        <w:t xml:space="preserve"> und der Einfluss auf den Kunden gemessen werden.</w:t>
+        <w:t>Experimente durchgeführt und der Einfluss auf den Kunden gemessen werden.</w:t>
       </w:r>
     </w:p>
     <w:p>
@@ -5990,23 +5881,7 @@
     </w:p>
     <w:p>
       <w:r>
-        <w:t xml:space="preserve">Es </w:t>
-      </w:r>
-      <w:proofErr w:type="spellStart"/>
-      <w:r>
-        <w:t>müssen</w:t>
-      </w:r>
-      <w:proofErr w:type="spellEnd"/>
-      <w:r>
-        <w:t xml:space="preserve"> die notwendigen Konzepte erstellt werden. Sie bilden die Grundlage </w:t>
-      </w:r>
-      <w:proofErr w:type="spellStart"/>
-      <w:r>
-        <w:t>für</w:t>
-      </w:r>
-      <w:proofErr w:type="spellEnd"/>
-      <w:r>
-        <w:t xml:space="preserve"> die Realisierung</w:t>
+        <w:t>Es müssen die notwendigen Konzepte erstellt werden. Sie bilden die Grundlage für die Realisierung</w:t>
       </w:r>
       <w:r>
         <w:t xml:space="preserve"> </w:t>
@@ -6102,23 +5977,7 @@
         <w:t xml:space="preserve"> </w:t>
       </w:r>
       <w:r>
-        <w:t xml:space="preserve">der erforderlichen Netzwerke (VPC, </w:t>
-      </w:r>
-      <w:proofErr w:type="spellStart"/>
-      <w:r>
-        <w:t>Subnets</w:t>
-      </w:r>
-      <w:proofErr w:type="spellEnd"/>
-      <w:r>
-        <w:t xml:space="preserve">), Internet Gateway, NAT, Route </w:t>
-      </w:r>
-      <w:proofErr w:type="spellStart"/>
-      <w:r>
-        <w:t>Tables</w:t>
-      </w:r>
-      <w:proofErr w:type="spellEnd"/>
-      <w:r>
-        <w:t>, IAM-Rollen</w:t>
+        <w:t>der erforderlichen Netzwerke (VPC, Subnets), Internet Gateway, NAT, Route Tables, IAM-Rollen</w:t>
       </w:r>
       <w:r>
         <w:t xml:space="preserve"> </w:t>
@@ -6170,34 +6029,16 @@
       <w:r>
         <w:t xml:space="preserve"> </w:t>
       </w:r>
-      <w:proofErr w:type="spellStart"/>
-      <w:r>
-        <w:t>helm</w:t>
-      </w:r>
-      <w:proofErr w:type="spellEnd"/>
-      <w:r>
-        <w:t xml:space="preserve">/ gehalten werden. Die folgenden Experimente </w:t>
-      </w:r>
-      <w:proofErr w:type="spellStart"/>
-      <w:r>
-        <w:t>müssen</w:t>
-      </w:r>
-      <w:proofErr w:type="spellEnd"/>
-      <w:r>
-        <w:t xml:space="preserve"> an der Kino</w:t>
+      <w:r>
+        <w:t>helm/ gehalten werden. Die folgenden Experimente müssen an der Kino</w:t>
       </w:r>
       <w:r>
         <w:t xml:space="preserve"> </w:t>
       </w:r>
       <w:r>
         <w:lastRenderedPageBreak/>
-        <w:t xml:space="preserve">App </w:t>
-      </w:r>
-      <w:proofErr w:type="spellStart"/>
-      <w:r>
-        <w:t>durchgeführt</w:t>
-      </w:r>
-      <w:proofErr w:type="spellEnd"/>
+        <w:t>App durchgeführt</w:t>
+      </w:r>
       <w:r>
         <w:t xml:space="preserve"> </w:t>
       </w:r>
@@ -6234,21 +6075,8 @@
           <w:numId w:val="36"/>
         </w:numPr>
       </w:pPr>
-      <w:proofErr w:type="spellStart"/>
-      <w:r>
-        <w:t>Podchaos</w:t>
-      </w:r>
-      <w:proofErr w:type="spellEnd"/>
-      <w:r>
-        <w:t xml:space="preserve">: Simulation von Pod-Ausfällen und </w:t>
-      </w:r>
-      <w:proofErr w:type="spellStart"/>
-      <w:r>
-        <w:t>Überprüfung</w:t>
-      </w:r>
-      <w:proofErr w:type="spellEnd"/>
-      <w:r>
-        <w:t xml:space="preserve"> der Selbstheilungsfunktionen.</w:t>
+      <w:r>
+        <w:t>Podchaos: Simulation von Pod-Ausfällen und Überprüfung der Selbstheilungsfunktionen.</w:t>
       </w:r>
     </w:p>
     <w:p>
@@ -6260,15 +6088,7 @@
         </w:numPr>
       </w:pPr>
       <w:r>
-        <w:t xml:space="preserve">CPU- und Speicherchaos: </w:t>
-      </w:r>
-      <w:proofErr w:type="spellStart"/>
-      <w:r>
-        <w:t>Künstliche</w:t>
-      </w:r>
-      <w:proofErr w:type="spellEnd"/>
-      <w:r>
-        <w:t xml:space="preserve"> Überlastung der CPU oder der Speicherressourcen.</w:t>
+        <w:t>CPU- und Speicherchaos: Künstliche Überlastung der CPU oder der Speicherressourcen.</w:t>
       </w:r>
     </w:p>
     <w:p/>
@@ -6287,15 +6107,7 @@
         <w:t xml:space="preserve"> </w:t>
       </w:r>
       <w:r>
-        <w:t xml:space="preserve">Verbindungsabbruch, </w:t>
-      </w:r>
-      <w:proofErr w:type="spellStart"/>
-      <w:r>
-        <w:t>Einführung</w:t>
-      </w:r>
-      <w:proofErr w:type="spellEnd"/>
-      <w:r>
-        <w:t xml:space="preserve"> von Verzögerungen, Inhaltsersetzung oder -ergänzung.</w:t>
+        <w:t>Verbindungsabbruch, Einführung von Verzögerungen, Inhaltsersetzung oder -ergänzung.</w:t>
       </w:r>
     </w:p>
     <w:p>
@@ -6350,23 +6162,7 @@
         </w:numPr>
       </w:pPr>
       <w:r>
-        <w:t xml:space="preserve">Implementierung und Dokumentation von VPC, </w:t>
-      </w:r>
-      <w:proofErr w:type="spellStart"/>
-      <w:r>
-        <w:t>Subnets</w:t>
-      </w:r>
-      <w:proofErr w:type="spellEnd"/>
-      <w:r>
-        <w:t xml:space="preserve">, Internet Gateway, NAT, Route </w:t>
-      </w:r>
-      <w:proofErr w:type="spellStart"/>
-      <w:r>
-        <w:t>Tables</w:t>
-      </w:r>
-      <w:proofErr w:type="spellEnd"/>
-      <w:r>
-        <w:t>,</w:t>
+        <w:t>Implementierung und Dokumentation von VPC, Subnets, Internet Gateway, NAT, Route Tables,</w:t>
       </w:r>
     </w:p>
     <w:p>
@@ -6420,15 +6216,7 @@
         </w:numPr>
       </w:pPr>
       <w:r>
-        <w:t>Erstellung und Implementierung der CI/CD-Pipeline in "</w:t>
-      </w:r>
-      <w:proofErr w:type="spellStart"/>
-      <w:r>
-        <w:t>Github</w:t>
-      </w:r>
-      <w:proofErr w:type="spellEnd"/>
-      <w:r>
-        <w:t xml:space="preserve"> Actions" die automatisches</w:t>
+        <w:t>Erstellung und Implementierung der CI/CD-Pipeline in "Github Actions" die automatisches</w:t>
       </w:r>
       <w:r>
         <w:t xml:space="preserve"> </w:t>
@@ -6445,27 +6233,14 @@
           <w:numId w:val="39"/>
         </w:numPr>
       </w:pPr>
-      <w:proofErr w:type="spellStart"/>
-      <w:r>
-        <w:t>Podchaos</w:t>
-      </w:r>
-      <w:proofErr w:type="spellEnd"/>
-      <w:r>
-        <w:t xml:space="preserve"> muss mindestens in die Deployment-Pipeline integriert werden, um die</w:t>
+      <w:r>
+        <w:t>Podchaos muss mindestens in die Deployment-Pipeline integriert werden, um die</w:t>
       </w:r>
       <w:r>
         <w:t xml:space="preserve"> </w:t>
       </w:r>
       <w:r>
-        <w:t xml:space="preserve">Anwendungsmöglichkeiten von Chaos-Mesh in automatisierten </w:t>
-      </w:r>
-      <w:proofErr w:type="spellStart"/>
-      <w:r>
-        <w:t>Deployments</w:t>
-      </w:r>
-      <w:proofErr w:type="spellEnd"/>
-      <w:r>
-        <w:t xml:space="preserve"> zu demonstrieren.</w:t>
+        <w:t>Anwendungsmöglichkeiten von Chaos-Mesh in automatisierten Deployments zu demonstrieren.</w:t>
       </w:r>
     </w:p>
     <w:p/>
@@ -6494,21 +6269,8 @@
           <w:numId w:val="39"/>
         </w:numPr>
       </w:pPr>
-      <w:proofErr w:type="spellStart"/>
-      <w:r>
-        <w:t>Durchführung</w:t>
-      </w:r>
-      <w:proofErr w:type="spellEnd"/>
-      <w:r>
-        <w:t xml:space="preserve"> aller geplanten Experimente (Netzwerkchaos, </w:t>
-      </w:r>
-      <w:proofErr w:type="spellStart"/>
-      <w:r>
-        <w:t>Podchaos</w:t>
-      </w:r>
-      <w:proofErr w:type="spellEnd"/>
-      <w:r>
-        <w:t>, CPU- und Speicherchaos,</w:t>
+      <w:r>
+        <w:t>Durchführung aller geplanten Experimente (Netzwerkchaos, Podchaos, CPU- und Speicherchaos,</w:t>
       </w:r>
       <w:r>
         <w:t xml:space="preserve"> </w:t>
@@ -6532,45 +6294,13 @@
         </w:numPr>
       </w:pPr>
       <w:r>
-        <w:t xml:space="preserve">Jeglicher Code und Dokumentation </w:t>
-      </w:r>
-      <w:proofErr w:type="spellStart"/>
-      <w:r>
-        <w:t>müssen</w:t>
-      </w:r>
-      <w:proofErr w:type="spellEnd"/>
-      <w:r>
-        <w:t xml:space="preserve"> in </w:t>
-      </w:r>
-      <w:proofErr w:type="spellStart"/>
-      <w:r>
-        <w:t>Github</w:t>
-      </w:r>
-      <w:proofErr w:type="spellEnd"/>
-      <w:r>
-        <w:t xml:space="preserve"> versioniert werden. Es muss mindestens</w:t>
+        <w:t>Jeglicher Code und Dokumentation müssen in Github versioniert werden. Es muss mindestens</w:t>
       </w:r>
       <w:r>
         <w:t xml:space="preserve"> </w:t>
       </w:r>
       <w:r>
-        <w:t xml:space="preserve">einen tagesaktuellen </w:t>
-      </w:r>
-      <w:proofErr w:type="spellStart"/>
-      <w:r>
-        <w:t>commit</w:t>
-      </w:r>
-      <w:proofErr w:type="spellEnd"/>
-      <w:r>
-        <w:t xml:space="preserve"> geben. Ein neues Repository </w:t>
-      </w:r>
-      <w:proofErr w:type="spellStart"/>
-      <w:r>
-        <w:t>für</w:t>
-      </w:r>
-      <w:proofErr w:type="spellEnd"/>
-      <w:r>
-        <w:t xml:space="preserve"> die IPA muss erstellt werden.</w:t>
+        <w:t>einen tagesaktuellen commit geben. Ein neues Repository für die IPA muss erstellt werden.</w:t>
       </w:r>
     </w:p>
     <w:p/>
@@ -6606,26 +6336,13 @@
         </w:numPr>
       </w:pPr>
       <w:r>
-        <w:t xml:space="preserve">Die Auswirkung der Chaos-Experimente auf die Kino App </w:t>
-      </w:r>
-      <w:proofErr w:type="spellStart"/>
-      <w:r>
-        <w:t>müssen</w:t>
-      </w:r>
-      <w:proofErr w:type="spellEnd"/>
-      <w:r>
-        <w:t xml:space="preserve"> analysiert werden mit Hilfe von</w:t>
+        <w:t>Die Auswirkung der Chaos-Experimente auf die Kino App müssen analysiert werden mit Hilfe von</w:t>
       </w:r>
       <w:r>
         <w:t xml:space="preserve"> </w:t>
       </w:r>
-      <w:proofErr w:type="spellStart"/>
-      <w:r>
-        <w:t>CloudWatch</w:t>
-      </w:r>
-      <w:proofErr w:type="spellEnd"/>
-      <w:r>
-        <w:t xml:space="preserve">. Dabei ist es wichtig, dass erkannt wird, welche Metriken sich </w:t>
+      <w:r>
+        <w:t xml:space="preserve">CloudWatch. Dabei ist es wichtig, dass erkannt wird, welche Metriken sich </w:t>
       </w:r>
       <w:r>
         <w:lastRenderedPageBreak/>
@@ -6635,15 +6352,7 @@
         <w:t xml:space="preserve"> </w:t>
       </w:r>
       <w:r>
-        <w:t xml:space="preserve">Experimente verändern (z.B. Latenz). Dies ist als Beispiel in der Anleitung </w:t>
-      </w:r>
-      <w:proofErr w:type="spellStart"/>
-      <w:r>
-        <w:t>für</w:t>
-      </w:r>
-      <w:proofErr w:type="spellEnd"/>
-      <w:r>
-        <w:t xml:space="preserve"> das Fachteam zu</w:t>
+        <w:t>Experimente verändern (z.B. Latenz). Dies ist als Beispiel in der Anleitung für das Fachteam zu</w:t>
       </w:r>
       <w:r>
         <w:t xml:space="preserve"> </w:t>
@@ -6673,15 +6382,7 @@
         <w:t xml:space="preserve"> </w:t>
       </w:r>
       <w:r>
-        <w:t xml:space="preserve">Chaos-Mesh in Projekten zur Verbesserung der </w:t>
-      </w:r>
-      <w:proofErr w:type="spellStart"/>
-      <w:r>
-        <w:t>Systemresilienz</w:t>
-      </w:r>
-      <w:proofErr w:type="spellEnd"/>
-      <w:r>
-        <w:t>.</w:t>
+        <w:t>Chaos-Mesh in Projekten zur Verbesserung der Systemresilienz.</w:t>
       </w:r>
     </w:p>
     <w:p/>
@@ -6702,15 +6403,7 @@
         </w:numPr>
       </w:pPr>
       <w:r>
-        <w:t xml:space="preserve">Benutzerhandbuch: Anleitung zur Verwendung von Chaos Mesh </w:t>
-      </w:r>
-      <w:proofErr w:type="spellStart"/>
-      <w:r>
-        <w:t>fürs</w:t>
-      </w:r>
-      <w:proofErr w:type="spellEnd"/>
-      <w:r>
-        <w:t xml:space="preserve"> technische Team</w:t>
+        <w:t>Benutzerhandbuch: Anleitung zur Verwendung von Chaos Mesh fürs technische Team</w:t>
       </w:r>
     </w:p>
     <w:p>
@@ -6730,15 +6423,7 @@
         </w:numPr>
       </w:pPr>
       <w:r>
-        <w:t xml:space="preserve">Erfolgreiche </w:t>
-      </w:r>
-      <w:proofErr w:type="spellStart"/>
-      <w:r>
-        <w:t>provisionierung</w:t>
-      </w:r>
-      <w:proofErr w:type="spellEnd"/>
-      <w:r>
-        <w:t xml:space="preserve"> der Infrastruktur</w:t>
+        <w:t>Erfolgreiche provisionierung der Infrastruktur</w:t>
       </w:r>
     </w:p>
     <w:p>
@@ -6762,15 +6447,7 @@
         </w:numPr>
       </w:pPr>
       <w:r>
-        <w:t xml:space="preserve">Erfolgreiches erstellen der </w:t>
-      </w:r>
-      <w:proofErr w:type="spellStart"/>
-      <w:r>
-        <w:t>gennanten</w:t>
-      </w:r>
-      <w:proofErr w:type="spellEnd"/>
-      <w:r>
-        <w:t xml:space="preserve"> Experimente</w:t>
+        <w:t>Erfolgreiches erstellen der gennanten Experimente</w:t>
       </w:r>
     </w:p>
     <w:p>
@@ -6782,15 +6459,7 @@
         </w:numPr>
       </w:pPr>
       <w:r>
-        <w:t xml:space="preserve">Erfolgreiche </w:t>
-      </w:r>
-      <w:proofErr w:type="spellStart"/>
-      <w:r>
-        <w:t>Durchführung</w:t>
-      </w:r>
-      <w:proofErr w:type="spellEnd"/>
-      <w:r>
-        <w:t xml:space="preserve"> der Experimente</w:t>
+        <w:t>Erfolgreiche Durchführung der Experimente</w:t>
       </w:r>
     </w:p>
     <w:p>
@@ -6802,15 +6471,7 @@
         </w:numPr>
       </w:pPr>
       <w:r>
-        <w:t xml:space="preserve">Erfolgreiche </w:t>
-      </w:r>
-      <w:proofErr w:type="spellStart"/>
-      <w:r>
-        <w:t>analyse</w:t>
-      </w:r>
-      <w:proofErr w:type="spellEnd"/>
-      <w:r>
-        <w:t xml:space="preserve"> Auswirkung auf die Kino App</w:t>
+        <w:t>Erfolgreiche analyse Auswirkung auf die Kino App</w:t>
       </w:r>
     </w:p>
     <w:p>
@@ -6872,26 +6533,13 @@
         <w:t xml:space="preserve"> </w:t>
       </w:r>
       <w:r>
-        <w:t xml:space="preserve">Infrastrukturerstellung, einschließlich Netzwerke (VPC, </w:t>
-      </w:r>
-      <w:proofErr w:type="spellStart"/>
-      <w:r>
-        <w:t>Subnets</w:t>
-      </w:r>
-      <w:proofErr w:type="spellEnd"/>
-      <w:r>
-        <w:t>), Internet Gateway, NAT, Route</w:t>
+        <w:t>Infrastrukturerstellung, einschließlich Netzwerke (VPC, Subnets), Internet Gateway, NAT, Route</w:t>
       </w:r>
       <w:r>
         <w:t xml:space="preserve"> </w:t>
       </w:r>
-      <w:proofErr w:type="spellStart"/>
-      <w:r>
-        <w:t>Tables</w:t>
-      </w:r>
-      <w:proofErr w:type="spellEnd"/>
-      <w:r>
-        <w:t>, IAM-Rollen, und des EKS-Clusters.</w:t>
+      <w:r>
+        <w:t>Tables, IAM-Rollen, und des EKS-Clusters.</w:t>
       </w:r>
     </w:p>
     <w:p>
@@ -6903,29 +6551,13 @@
         </w:numPr>
       </w:pPr>
       <w:r>
-        <w:t xml:space="preserve">Implementierung von Chaos-Experimenten: </w:t>
-      </w:r>
-      <w:proofErr w:type="spellStart"/>
-      <w:r>
-        <w:t>Durchführung</w:t>
-      </w:r>
-      <w:proofErr w:type="spellEnd"/>
-      <w:r>
-        <w:t xml:space="preserve"> von spezifizierten Chaos-Experimenten</w:t>
+        <w:t>Implementierung von Chaos-Experimenten: Durchführung von spezifizierten Chaos-Experimenten</w:t>
       </w:r>
       <w:r>
         <w:t xml:space="preserve"> </w:t>
       </w:r>
       <w:r>
-        <w:t xml:space="preserve">(Netzwerkchaos, </w:t>
-      </w:r>
-      <w:proofErr w:type="spellStart"/>
-      <w:r>
-        <w:t>Podchaos</w:t>
-      </w:r>
-      <w:proofErr w:type="spellEnd"/>
-      <w:r>
-        <w:t>, CPU- und Speicherchaos, HTTP-Chaos, Service-Abhängigkeiten) an der</w:t>
+        <w:t>(Netzwerkchaos, Podchaos, CPU- und Speicherchaos, HTTP-Chaos, Service-Abhängigkeiten) an der</w:t>
       </w:r>
       <w:r>
         <w:t xml:space="preserve"> </w:t>
@@ -6943,15 +6575,7 @@
         </w:numPr>
       </w:pPr>
       <w:r>
-        <w:t xml:space="preserve">Analyse der Auswirkungen von Chaos-Experimenten: Nutzung von </w:t>
-      </w:r>
-      <w:proofErr w:type="spellStart"/>
-      <w:r>
-        <w:t>CloudWatch</w:t>
-      </w:r>
-      <w:proofErr w:type="spellEnd"/>
-      <w:r>
-        <w:t xml:space="preserve"> zur Überwachung</w:t>
+        <w:t>Analyse der Auswirkungen von Chaos-Experimenten: Nutzung von CloudWatch zur Überwachung</w:t>
       </w:r>
       <w:r>
         <w:t xml:space="preserve"> </w:t>
@@ -6993,26 +6617,13 @@
         <w:t xml:space="preserve"> </w:t>
       </w:r>
       <w:r>
-        <w:t xml:space="preserve">Chaos-Mesh in </w:t>
-      </w:r>
-      <w:proofErr w:type="spellStart"/>
-      <w:r>
-        <w:t>zukünftigen</w:t>
-      </w:r>
-      <w:proofErr w:type="spellEnd"/>
-      <w:r>
-        <w:t xml:space="preserve"> Projekten und zur kontinuierlichen Verbesserung der</w:t>
+        <w:t>Chaos-Mesh in zukünftigen Projekten und zur kontinuierlichen Verbesserung der</w:t>
       </w:r>
       <w:r>
         <w:t xml:space="preserve"> </w:t>
       </w:r>
-      <w:proofErr w:type="spellStart"/>
-      <w:r>
-        <w:t>Systemresilienz</w:t>
-      </w:r>
-      <w:proofErr w:type="spellEnd"/>
-      <w:r>
-        <w:t>.</w:t>
+      <w:r>
+        <w:t>Systemresilienz.</w:t>
       </w:r>
     </w:p>
     <w:p>
@@ -7033,15 +6644,7 @@
       </w:pPr>
       <w:r>
         <w:lastRenderedPageBreak/>
-        <w:t xml:space="preserve">Verwendung von Remote Storage </w:t>
-      </w:r>
-      <w:proofErr w:type="spellStart"/>
-      <w:r>
-        <w:t>für</w:t>
-      </w:r>
-      <w:proofErr w:type="spellEnd"/>
-      <w:r>
-        <w:t xml:space="preserve"> Terraform-Zustand: Speicherung des Terraform-Zustands in</w:t>
+        <w:t>Verwendung von Remote Storage für Terraform-Zustand: Speicherung des Terraform-Zustands in</w:t>
       </w:r>
       <w:r>
         <w:t xml:space="preserve"> </w:t>
@@ -7059,15 +6662,7 @@
         </w:numPr>
       </w:pPr>
       <w:r>
-        <w:t xml:space="preserve">Versionskontrolle: Speicherung des gesamten Codes, inklusive Terraform und YAML </w:t>
-      </w:r>
-      <w:proofErr w:type="spellStart"/>
-      <w:r>
-        <w:t>für</w:t>
-      </w:r>
-      <w:proofErr w:type="spellEnd"/>
-      <w:r>
-        <w:t xml:space="preserve"> Chaos-</w:t>
+        <w:t>Versionskontrolle: Speicherung des gesamten Codes, inklusive Terraform und YAML für Chaos-</w:t>
       </w:r>
       <w:r>
         <w:t xml:space="preserve"> </w:t>
@@ -7121,15 +6716,7 @@
         </w:numPr>
       </w:pPr>
       <w:r>
-        <w:t xml:space="preserve">Dokumentation: Bereitstellung einer klaren, schrittweisen Anleitung </w:t>
-      </w:r>
-      <w:proofErr w:type="spellStart"/>
-      <w:r>
-        <w:t>für</w:t>
-      </w:r>
-      <w:proofErr w:type="spellEnd"/>
-      <w:r>
-        <w:t xml:space="preserve"> das Fachteam,</w:t>
+        <w:t>Dokumentation: Bereitstellung einer klaren, schrittweisen Anleitung für das Fachteam,</w:t>
       </w:r>
       <w:r>
         <w:t xml:space="preserve"> </w:t>
@@ -7169,15 +6756,7 @@
         </w:numPr>
       </w:pPr>
       <w:r>
-        <w:t xml:space="preserve">"Chaos Mesh" als das Hauptwerkzeug </w:t>
-      </w:r>
-      <w:proofErr w:type="spellStart"/>
-      <w:r>
-        <w:t>für</w:t>
-      </w:r>
-      <w:proofErr w:type="spellEnd"/>
-      <w:r>
-        <w:t xml:space="preserve"> Chaos-Experimente.</w:t>
+        <w:t>"Chaos Mesh" als das Hauptwerkzeug für Chaos-Experimente.</w:t>
       </w:r>
     </w:p>
     <w:p>
@@ -7189,15 +6768,7 @@
         </w:numPr>
       </w:pPr>
       <w:r>
-        <w:t>"</w:t>
-      </w:r>
-      <w:proofErr w:type="spellStart"/>
-      <w:r>
-        <w:t>CloudWatch</w:t>
-      </w:r>
-      <w:proofErr w:type="spellEnd"/>
-      <w:r>
-        <w:t>" Zur Überwachung und Analyse der Systemleistung und -stabilität.</w:t>
+        <w:t>"CloudWatch" Zur Überwachung und Analyse der Systemleistung und -stabilität.</w:t>
       </w:r>
     </w:p>
     <w:p>
@@ -7209,23 +6780,7 @@
         </w:numPr>
       </w:pPr>
       <w:r>
-        <w:t>"</w:t>
-      </w:r>
-      <w:proofErr w:type="spellStart"/>
-      <w:r>
-        <w:t>Github</w:t>
-      </w:r>
-      <w:proofErr w:type="spellEnd"/>
-      <w:r>
-        <w:t xml:space="preserve">" als </w:t>
-      </w:r>
-      <w:proofErr w:type="spellStart"/>
-      <w:r>
-        <w:t>Versionierungs</w:t>
-      </w:r>
-      <w:proofErr w:type="spellEnd"/>
-      <w:r>
-        <w:t xml:space="preserve"> Tool</w:t>
+        <w:t>"Github" als Versionierungs Tool</w:t>
       </w:r>
     </w:p>
     <w:p>
@@ -7237,15 +6792,7 @@
         </w:numPr>
       </w:pPr>
       <w:r>
-        <w:t>"</w:t>
-      </w:r>
-      <w:proofErr w:type="spellStart"/>
-      <w:r>
-        <w:t>Github</w:t>
-      </w:r>
-      <w:proofErr w:type="spellEnd"/>
-      <w:r>
-        <w:t xml:space="preserve"> Actions" als Pipeline Tool</w:t>
+        <w:t>"Github Actions" als Pipeline Tool</w:t>
       </w:r>
     </w:p>
     <w:p>
@@ -7257,23 +6804,7 @@
         </w:numPr>
       </w:pPr>
       <w:r>
-        <w:t xml:space="preserve">"S3 </w:t>
-      </w:r>
-      <w:proofErr w:type="spellStart"/>
-      <w:r>
-        <w:t>Bucket</w:t>
-      </w:r>
-      <w:proofErr w:type="spellEnd"/>
-      <w:r>
-        <w:t xml:space="preserve">" zum </w:t>
-      </w:r>
-      <w:proofErr w:type="spellStart"/>
-      <w:r>
-        <w:t>speichern</w:t>
-      </w:r>
-      <w:proofErr w:type="spellEnd"/>
-      <w:r>
-        <w:t xml:space="preserve"> des Terraform States</w:t>
+        <w:t>"S3 Bucket" zum speichern des Terraform States</w:t>
       </w:r>
     </w:p>
     <w:p>
@@ -7296,11 +6827,9 @@
           <w:numId w:val="39"/>
         </w:numPr>
       </w:pPr>
-      <w:proofErr w:type="spellStart"/>
       <w:r>
         <w:t>VSCode</w:t>
       </w:r>
-      <w:proofErr w:type="spellEnd"/>
     </w:p>
     <w:p>
       <w:pPr>
@@ -7419,15 +6948,7 @@
         </w:numPr>
       </w:pPr>
       <w:r>
-        <w:t>EKS (</w:t>
-      </w:r>
-      <w:proofErr w:type="spellStart"/>
-      <w:r>
-        <w:t>Kubernetes</w:t>
-      </w:r>
-      <w:proofErr w:type="spellEnd"/>
-      <w:r>
-        <w:t>)</w:t>
+        <w:t>EKS (Kubernetes)</w:t>
       </w:r>
     </w:p>
     <w:p>
@@ -7439,15 +6960,7 @@
         </w:numPr>
       </w:pPr>
       <w:r>
-        <w:t xml:space="preserve">Firmenstandard </w:t>
-      </w:r>
-      <w:proofErr w:type="spellStart"/>
-      <w:r>
-        <w:t>für</w:t>
-      </w:r>
-      <w:proofErr w:type="spellEnd"/>
-      <w:r>
-        <w:t xml:space="preserve"> Dokumentationen (Layout, Fonts, Formatierung)</w:t>
+        <w:t>Firmenstandard für Dokumentationen (Layout, Fonts, Formatierung)</w:t>
       </w:r>
     </w:p>
     <w:p>
@@ -7478,11 +6991,9 @@
           <w:numId w:val="39"/>
         </w:numPr>
       </w:pPr>
-      <w:proofErr w:type="spellStart"/>
       <w:r>
         <w:t>GitOps</w:t>
       </w:r>
-      <w:proofErr w:type="spellEnd"/>
     </w:p>
     <w:p>
       <w:pPr>
@@ -7505,15 +7016,7 @@
         </w:numPr>
       </w:pPr>
       <w:r>
-        <w:t xml:space="preserve">HERMES Projektstrukturierung: Anwendung der HERMES-Methodik </w:t>
-      </w:r>
-      <w:proofErr w:type="spellStart"/>
-      <w:r>
-        <w:t>für</w:t>
-      </w:r>
-      <w:proofErr w:type="spellEnd"/>
-      <w:r>
-        <w:t xml:space="preserve"> die</w:t>
+        <w:t>HERMES Projektstrukturierung: Anwendung der HERMES-Methodik für die</w:t>
       </w:r>
       <w:r>
         <w:t xml:space="preserve"> </w:t>
@@ -7543,15 +7046,7 @@
     </w:p>
     <w:p>
       <w:r>
-        <w:t xml:space="preserve">Grundlagen </w:t>
-      </w:r>
-      <w:proofErr w:type="spellStart"/>
-      <w:r>
-        <w:t>Kubernetes</w:t>
-      </w:r>
-      <w:proofErr w:type="spellEnd"/>
-      <w:r>
-        <w:t xml:space="preserve"> (0,5 Jahr)</w:t>
+        <w:t>Grundlagen Kubernetes (0,5 Jahr)</w:t>
       </w:r>
     </w:p>
     <w:p>
@@ -7566,21 +7061,8 @@
       </w:r>
     </w:p>
     <w:p>
-      <w:proofErr w:type="spellStart"/>
-      <w:r>
-        <w:t>Fullstack</w:t>
-      </w:r>
-      <w:proofErr w:type="spellEnd"/>
-      <w:r>
-        <w:t xml:space="preserve"> </w:t>
-      </w:r>
-      <w:proofErr w:type="spellStart"/>
-      <w:r>
-        <w:t>Applicationarchitektur</w:t>
-      </w:r>
-      <w:proofErr w:type="spellEnd"/>
-      <w:r>
-        <w:t xml:space="preserve"> (1,5 Jahre)</w:t>
+      <w:r>
+        <w:t>Fullstack Applicationarchitektur (1,5 Jahre)</w:t>
       </w:r>
     </w:p>
     <w:p>
@@ -7664,15 +7146,7 @@
         <w:t xml:space="preserve"> </w:t>
       </w:r>
       <w:r>
-        <w:t xml:space="preserve">wie es zur Verbesserung der </w:t>
-      </w:r>
-      <w:proofErr w:type="spellStart"/>
-      <w:r>
-        <w:t>Systemresilienz</w:t>
-      </w:r>
-      <w:proofErr w:type="spellEnd"/>
-      <w:r>
-        <w:t xml:space="preserve"> beiträgt</w:t>
+        <w:t>wie es zur Verbesserung der Systemresilienz beiträgt</w:t>
       </w:r>
     </w:p>
     <w:p>
@@ -7696,15 +7170,7 @@
         <w:t xml:space="preserve"> </w:t>
       </w:r>
       <w:r>
-        <w:t xml:space="preserve">einschließlich der Planung und </w:t>
-      </w:r>
-      <w:proofErr w:type="spellStart"/>
-      <w:r>
-        <w:t>Durchführung</w:t>
-      </w:r>
-      <w:proofErr w:type="spellEnd"/>
-      <w:r>
-        <w:t xml:space="preserve"> von Chaos-Experimenten.</w:t>
+        <w:t>einschließlich der Planung und Durchführung von Chaos-Experimenten.</w:t>
       </w:r>
     </w:p>
     <w:p>
@@ -7742,15 +7208,7 @@
         <w:t xml:space="preserve"> </w:t>
       </w:r>
       <w:r>
-        <w:t xml:space="preserve">Netzwerklatenz, Ressourcenknappheit, etc.) mit Chaos Mesh </w:t>
-      </w:r>
-      <w:proofErr w:type="spellStart"/>
-      <w:r>
-        <w:t>durchführt</w:t>
-      </w:r>
-      <w:proofErr w:type="spellEnd"/>
-      <w:r>
-        <w:t>.</w:t>
+        <w:t>Netzwerklatenz, Ressourcenknappheit, etc.) mit Chaos Mesh durchführt.</w:t>
       </w:r>
     </w:p>
     <w:p>
@@ -7761,21 +7219,8 @@
           <w:numId w:val="39"/>
         </w:numPr>
       </w:pPr>
-      <w:proofErr w:type="spellStart"/>
-      <w:r>
-        <w:t>Systemüberwachung</w:t>
-      </w:r>
-      <w:proofErr w:type="spellEnd"/>
-      <w:r>
-        <w:t xml:space="preserve">: Lernen, wie man Systeme </w:t>
-      </w:r>
-      <w:proofErr w:type="spellStart"/>
-      <w:r>
-        <w:t>überwacht</w:t>
-      </w:r>
-      <w:proofErr w:type="spellEnd"/>
-      <w:r>
-        <w:t>, um Leistungsindikatoren und</w:t>
+      <w:r>
+        <w:t>Systemüberwachung: Lernen, wie man Systeme überwacht, um Leistungsindikatoren und</w:t>
       </w:r>
       <w:r>
         <w:t xml:space="preserve"> </w:t>
@@ -7823,25 +7268,12 @@
     <w:p/>
     <w:p>
       <w:r>
-        <w:t xml:space="preserve">Welche Quellen stehen ihm zur </w:t>
-      </w:r>
-      <w:proofErr w:type="spellStart"/>
-      <w:r>
-        <w:t>Verfügung</w:t>
-      </w:r>
-      <w:proofErr w:type="spellEnd"/>
-      <w:r>
-        <w:t>?</w:t>
-      </w:r>
-    </w:p>
-    <w:p>
-      <w:proofErr w:type="spellStart"/>
-      <w:r>
-        <w:t>ChatGPT</w:t>
-      </w:r>
-      <w:proofErr w:type="spellEnd"/>
-      <w:r>
-        <w:t>, Google</w:t>
+        <w:t>Welche Quellen stehen ihm zur Verfügung?</w:t>
+      </w:r>
+    </w:p>
+    <w:p>
+      <w:r>
+        <w:t>ChatGPT, Google</w:t>
       </w:r>
     </w:p>
     <w:p>
@@ -7854,43 +7286,14 @@
     </w:p>
     <w:p>
       <w:r>
-        <w:t xml:space="preserve">Der Lernende hatte sich </w:t>
-      </w:r>
-      <w:proofErr w:type="spellStart"/>
-      <w:r>
-        <w:t>grossteils</w:t>
-      </w:r>
-      <w:proofErr w:type="spellEnd"/>
-      <w:r>
-        <w:t xml:space="preserve"> auf die SwissSkills vorbereitet (AWS). Zudem hat er </w:t>
-      </w:r>
-      <w:proofErr w:type="spellStart"/>
-      <w:r>
-        <w:t>für</w:t>
-      </w:r>
-      <w:proofErr w:type="spellEnd"/>
-      <w:r>
-        <w:t xml:space="preserve"> einen</w:t>
+        <w:t>Der Lernende hatte sich grossteils auf die SwissSkills vorbereitet (AWS). Zudem hat er für einen</w:t>
       </w:r>
       <w:r>
         <w:t xml:space="preserve"> </w:t>
       </w:r>
       <w:r>
-        <w:t xml:space="preserve">Kunden mehrere Änderungen an einem Angular Frontend </w:t>
-      </w:r>
-      <w:proofErr w:type="spellStart"/>
-      <w:r>
-        <w:t>durchgeführt</w:t>
-      </w:r>
-      <w:proofErr w:type="spellEnd"/>
-      <w:r>
-        <w:t xml:space="preserve"> welches mit </w:t>
-      </w:r>
-      <w:proofErr w:type="spellStart"/>
-      <w:r>
-        <w:t>Typescript</w:t>
-      </w:r>
-      <w:proofErr w:type="spellEnd"/>
+        <w:t>Kunden mehrere Änderungen an einem Angular Frontend durchgeführt welches mit Typescript</w:t>
+      </w:r>
     </w:p>
     <w:p>
       <w:r>
@@ -7929,13 +7332,8 @@
       </w:r>
     </w:p>
     <w:p>
-      <w:proofErr w:type="spellStart"/>
-      <w:r>
-        <w:t>Aufgrunde</w:t>
-      </w:r>
-      <w:proofErr w:type="spellEnd"/>
-      <w:r>
-        <w:t xml:space="preserve"> dessen, dass diese IPA komplett ausserhalb des firmeninternen Bereiches geschieht, sind keine weiteren Standards anzuwenden. Standards welche während der IPA eingesetzt werden, werden in der Konzeptphase dieses Projektes definiert und angewendet.</w:t>
+      <w:r>
+        <w:t>Aufgrunde dessen, dass diese IPA komplett ausserhalb des firmeninternen Bereiches geschieht, sind keine weiteren Standards anzuwenden. Standards welche während der IPA eingesetzt werden, werden in der Konzeptphase dieses Projektes definiert und angewendet.</w:t>
       </w:r>
     </w:p>
     <w:p/>
@@ -8051,15 +7449,7 @@
     </w:p>
     <w:p>
       <w:r>
-        <w:t xml:space="preserve">Alle Dokumente, welche während der IPA verwendet und erstellt werden, sind auf dem eigenen OneDrive Account </w:t>
-      </w:r>
-      <w:proofErr w:type="spellStart"/>
-      <w:r>
-        <w:t>gesicht</w:t>
-      </w:r>
-      <w:proofErr w:type="spellEnd"/>
-      <w:r>
-        <w:t>, nachfolgend ist der Pfad für den Speicherort aufgelistet</w:t>
+        <w:t>Alle Dokumente, welche während der IPA verwendet und erstellt werden, sind auf dem eigenen OneDrive Account gesicht, nachfolgend ist der Pfad für den Speicherort aufgelistet</w:t>
       </w:r>
       <w:r>
         <w:t>: Eigene Dateien &gt; IPA &gt; Dokumente.</w:t>
@@ -8076,36 +7466,194 @@
     </w:p>
     <w:p>
       <w:r>
-        <w:t xml:space="preserve">Die </w:t>
-      </w:r>
-      <w:proofErr w:type="spellStart"/>
-      <w:r>
-        <w:t>Versionerung</w:t>
-      </w:r>
-      <w:proofErr w:type="spellEnd"/>
-      <w:r>
-        <w:t xml:space="preserve"> aller Dokumente, welche während der IPA erstellt werden, </w:t>
-      </w:r>
-      <w:proofErr w:type="spellStart"/>
-      <w:r>
-        <w:t>einschliesslich</w:t>
-      </w:r>
-      <w:proofErr w:type="spellEnd"/>
-      <w:r>
-        <w:t xml:space="preserve"> dieses Dokumentes, werden in Tagesblöcken </w:t>
-      </w:r>
-      <w:proofErr w:type="spellStart"/>
-      <w:r>
-        <w:t>struktuiert</w:t>
-      </w:r>
-      <w:proofErr w:type="spellEnd"/>
-      <w:r>
-        <w:t>. Die Dokumentation wird täglich</w:t>
+        <w:t>Die Versionerung aller Dokumente, welche während der IPA erstellt werden, einschliesslich dieses Dokumentes, werden in Tagesblöcken struktuiert. Die Dokumentation wird täglich</w:t>
       </w:r>
       <w:r>
         <w:t xml:space="preserve"> auf der vorher erwähnten Dokumentenablage gesichert. Dabei wird in der Änderungshistorie jeweils die tagesaktuelle Version eingesetzt, sowie ein Kommentar.</w:t>
       </w:r>
-    </w:p>
+      <w:r>
+        <w:t xml:space="preserve"> Sichert man nun das Dokument am Ende des Tages in der Dokumentenablage, erstellt OneDrive automatisch eine eigene Versionierung, welche wie folgt aussieht:</w:t>
+      </w:r>
+      <w:r>
+        <w:br/>
+      </w:r>
+      <w:r>
+        <w:br/>
+      </w:r>
+      <w:r>
+        <w:drawing>
+          <wp:inline distT="0" distB="0" distL="0" distR="0" wp14:anchorId="31843CA9" wp14:editId="127C6FEE">
+            <wp:extent cx="5972810" cy="1091565"/>
+            <wp:effectExtent l="0" t="0" r="0" b="635"/>
+            <wp:docPr id="657694392" name="Grafik 1" descr="Ein Bild, das Text, Screenshot enthält.&#10;&#10;Automatisch generierte Beschreibung"/>
+            <wp:cNvGraphicFramePr>
+              <a:graphicFrameLocks xmlns:a="http://schemas.openxmlformats.org/drawingml/2006/main" noChangeAspect="1"/>
+            </wp:cNvGraphicFramePr>
+            <a:graphic xmlns:a="http://schemas.openxmlformats.org/drawingml/2006/main">
+              <a:graphicData uri="http://schemas.openxmlformats.org/drawingml/2006/picture">
+                <pic:pic xmlns:pic="http://schemas.openxmlformats.org/drawingml/2006/picture">
+                  <pic:nvPicPr>
+                    <pic:cNvPr id="657694392" name="Grafik 1" descr="Ein Bild, das Text, Screenshot enthält.&#10;&#10;Automatisch generierte Beschreibung"/>
+                    <pic:cNvPicPr/>
+                  </pic:nvPicPr>
+                  <pic:blipFill>
+                    <a:blip r:embed="rId21"/>
+                    <a:stretch>
+                      <a:fillRect/>
+                    </a:stretch>
+                  </pic:blipFill>
+                  <pic:spPr>
+                    <a:xfrm>
+                      <a:off x="0" y="0"/>
+                      <a:ext cx="5972810" cy="1091565"/>
+                    </a:xfrm>
+                    <a:prstGeom prst="rect">
+                      <a:avLst/>
+                    </a:prstGeom>
+                  </pic:spPr>
+                </pic:pic>
+              </a:graphicData>
+            </a:graphic>
+          </wp:inline>
+        </w:drawing>
+      </w:r>
+    </w:p>
+    <w:p/>
+    <w:p>
+      <w:r>
+        <w:t>Da die Versionsnummer im Versionsverlauf von OneDrive, nicht mit dem selbstdefinierten Versionierungsschema übereinstimmen, ist es umso wichtiger, das eine konsistente und detaillierte Änderungshistorie im Dokument vorhanden ist.</w:t>
+      </w:r>
+    </w:p>
+    <w:p>
+      <w:r>
+        <w:t>COMMENT: Müssen die Scripts hier auch erwähnt werden?</w:t>
+      </w:r>
+    </w:p>
+    <w:p/>
+    <w:p>
+      <w:pPr>
+        <w:pStyle w:val="berschrift2"/>
+      </w:pPr>
+      <w:r>
+        <w:t>Dokumentensicherung</w:t>
+      </w:r>
+    </w:p>
+    <w:p>
+      <w:r>
+        <w:t>Die IPA Dokumentation wird auf zwei verschiedene Arten gesichert, damit ein Verlust der Dokumentation vermieden werden kann.</w:t>
+      </w:r>
+    </w:p>
+    <w:p/>
+    <w:p>
+      <w:pPr>
+        <w:pStyle w:val="Listenabsatz"/>
+        <w:numPr>
+          <w:ilvl w:val="0"/>
+          <w:numId w:val="48"/>
+        </w:numPr>
+      </w:pPr>
+      <w:r>
+        <w:t>OneDrive</w:t>
+      </w:r>
+      <w:r>
+        <w:br/>
+        <w:t>OneDrive ist das Hauptmedium während der IPA, auf welchem die Dokumentation gesichert wird.</w:t>
+      </w:r>
+    </w:p>
+    <w:p/>
+    <w:p>
+      <w:pPr>
+        <w:pStyle w:val="Listenabsatz"/>
+        <w:numPr>
+          <w:ilvl w:val="0"/>
+          <w:numId w:val="48"/>
+        </w:numPr>
+      </w:pPr>
+      <w:r>
+        <w:t>GitHub</w:t>
+      </w:r>
+      <w:r>
+        <w:br/>
+        <w:t>Nebst allen Scripts, welche auf GitHub gesichert werden, wird ebenso auch die Dokumentation im selben Repository hochgeladen. Dabei wird jeden Abend ein Commit erstellt, in welchem, in einer Commit-Nachricht, die aktuelle Dokumentationsversion eingefügt wird. So kann man im Verionsverlauf von GitHub die einzelnen Commits rückverfolgen und kann so den „Dokumentationscommit“ von den anderen Commits unterscheiden.</w:t>
+      </w:r>
+      <w:r>
+        <w:br/>
+      </w:r>
+      <w:r>
+        <w:br/>
+      </w:r>
+      <w:r>
+        <w:drawing>
+          <wp:inline distT="0" distB="0" distL="0" distR="0" wp14:anchorId="58F0F932" wp14:editId="6C1682E6">
+            <wp:extent cx="5972810" cy="1374140"/>
+            <wp:effectExtent l="0" t="0" r="0" b="0"/>
+            <wp:docPr id="1485831083" name="Grafik 1" descr="Ein Bild, das Text, Screenshot enthält.&#10;&#10;Automatisch generierte Beschreibung"/>
+            <wp:cNvGraphicFramePr>
+              <a:graphicFrameLocks xmlns:a="http://schemas.openxmlformats.org/drawingml/2006/main" noChangeAspect="1"/>
+            </wp:cNvGraphicFramePr>
+            <a:graphic xmlns:a="http://schemas.openxmlformats.org/drawingml/2006/main">
+              <a:graphicData uri="http://schemas.openxmlformats.org/drawingml/2006/picture">
+                <pic:pic xmlns:pic="http://schemas.openxmlformats.org/drawingml/2006/picture">
+                  <pic:nvPicPr>
+                    <pic:cNvPr id="1485831083" name="Grafik 1" descr="Ein Bild, das Text, Screenshot enthält.&#10;&#10;Automatisch generierte Beschreibung"/>
+                    <pic:cNvPicPr/>
+                  </pic:nvPicPr>
+                  <pic:blipFill>
+                    <a:blip r:embed="rId22"/>
+                    <a:stretch>
+                      <a:fillRect/>
+                    </a:stretch>
+                  </pic:blipFill>
+                  <pic:spPr>
+                    <a:xfrm>
+                      <a:off x="0" y="0"/>
+                      <a:ext cx="5972810" cy="1374140"/>
+                    </a:xfrm>
+                    <a:prstGeom prst="rect">
+                      <a:avLst/>
+                    </a:prstGeom>
+                  </pic:spPr>
+                </pic:pic>
+              </a:graphicData>
+            </a:graphic>
+          </wp:inline>
+        </w:drawing>
+      </w:r>
+      <w:r>
+        <w:br/>
+      </w:r>
+    </w:p>
+    <w:p>
+      <w:pPr>
+        <w:pStyle w:val="berschrift2"/>
+      </w:pPr>
+      <w:r>
+        <w:lastRenderedPageBreak/>
+        <w:t>Wiederherstellung</w:t>
+      </w:r>
+    </w:p>
+    <w:p>
+      <w:r>
+        <w:t xml:space="preserve">In beiden Speichermedien für die IPA Dokumentation ist eine automatische Versionierung bereits eingebaut. </w:t>
+      </w:r>
+      <w:r>
+        <w:t>Duch diese Versionierung, kann man stets auf eine vorherige Version zugreifen und diese Version herunterladen. Diese Versionierung bleibt auch dann bestanden, falls ein Dokument versehentlich gelöscht worden sein soll.</w:t>
+      </w:r>
+    </w:p>
+    <w:p>
+      <w:pPr>
+        <w:pStyle w:val="berschrift2"/>
+      </w:pPr>
+      <w:r>
+        <w:t>Test der Wiederherstellung</w:t>
+      </w:r>
+    </w:p>
+    <w:p>
+      <w:r>
+        <w:t>Nachfolgend wird zwischenzeitlich ein Dummy-Versioneriungseintrag vorgenommen, und auf beiden Plattformen erneut hochgeladen, um die Funktionalität der Versionierung, auf beiden Plattformen zu überprüfen.</w:t>
+      </w:r>
+    </w:p>
+    <w:p/>
     <w:p>
       <w:pPr>
         <w:pStyle w:val="berschrift1"/>
@@ -9166,13 +8714,8 @@
             <w:pPr>
               <w:pStyle w:val="TabellenkopfText"/>
             </w:pPr>
-            <w:proofErr w:type="spellStart"/>
             <w:r>
-              <w:t>AbsatzFormat</w:t>
-            </w:r>
-            <w:proofErr w:type="spellEnd"/>
-            <w:r>
-              <w:t>/Textformat</w:t>
+              <w:t>AbsatzFormat/Textformat</w:t>
             </w:r>
           </w:p>
         </w:tc>
@@ -9468,13 +9011,8 @@
             <w:pPr>
               <w:pStyle w:val="TabellenkopfText"/>
             </w:pPr>
-            <w:proofErr w:type="spellStart"/>
             <w:r>
-              <w:t>AbsatzFormat</w:t>
-            </w:r>
-            <w:proofErr w:type="spellEnd"/>
-            <w:r>
-              <w:t>/Textformat</w:t>
+              <w:t>AbsatzFormat/Textformat</w:t>
             </w:r>
           </w:p>
         </w:tc>
@@ -9609,13 +9147,8 @@
               <w:pStyle w:val="TabelleText"/>
             </w:pPr>
             <w:r>
-              <w:t xml:space="preserve">Liste mit </w:t>
+              <w:t>Liste mit Bullets</w:t>
             </w:r>
-            <w:proofErr w:type="spellStart"/>
-            <w:r>
-              <w:t>Bullets</w:t>
-            </w:r>
-            <w:proofErr w:type="spellEnd"/>
           </w:p>
         </w:tc>
         <w:tc>
@@ -9893,13 +9426,8 @@
             <w:pPr>
               <w:pStyle w:val="TabellenkopfText"/>
             </w:pPr>
-            <w:proofErr w:type="spellStart"/>
             <w:r>
-              <w:t>AbsatzFormat</w:t>
-            </w:r>
-            <w:proofErr w:type="spellEnd"/>
-            <w:r>
-              <w:t>/Textformat</w:t>
+              <w:t>AbsatzFormat/Textformat</w:t>
             </w:r>
           </w:p>
         </w:tc>
@@ -10191,13 +9719,8 @@
             <w:pPr>
               <w:pStyle w:val="TabellenkopfText"/>
             </w:pPr>
-            <w:proofErr w:type="spellStart"/>
             <w:r>
-              <w:t>AbsatzFormat</w:t>
-            </w:r>
-            <w:proofErr w:type="spellEnd"/>
-            <w:r>
-              <w:t>/Textformat</w:t>
+              <w:t>AbsatzFormat/Textformat</w:t>
             </w:r>
           </w:p>
         </w:tc>
@@ -10686,13 +10209,8 @@
             <w:pPr>
               <w:pStyle w:val="TabellenkopfText"/>
             </w:pPr>
-            <w:proofErr w:type="spellStart"/>
             <w:r>
-              <w:t>AbsatzFormat</w:t>
-            </w:r>
-            <w:proofErr w:type="spellEnd"/>
-            <w:r>
-              <w:t>/Textformat</w:t>
+              <w:t>AbsatzFormat/Textformat</w:t>
             </w:r>
           </w:p>
         </w:tc>
@@ -10824,15 +10342,7 @@
     </w:p>
     <w:p>
       <w:r>
-        <w:t xml:space="preserve">Wählen Sie die Formate über den </w:t>
-      </w:r>
-      <w:proofErr w:type="spellStart"/>
-      <w:r>
-        <w:t>Formtvorlagenkatalog</w:t>
-      </w:r>
-      <w:proofErr w:type="spellEnd"/>
-      <w:r>
-        <w:t xml:space="preserve"> (</w:t>
+        <w:t>Wählen Sie die Formate über den Formtvorlagenkatalog (</w:t>
       </w:r>
       <w:r>
         <w:t>Strg</w:t>
@@ -10844,15 +10354,7 @@
         <w:t>Alt</w:t>
       </w:r>
       <w:r>
-        <w:t xml:space="preserve"> + </w:t>
-      </w:r>
-      <w:proofErr w:type="spellStart"/>
-      <w:r>
-        <w:t>Umschalt</w:t>
-      </w:r>
-      <w:proofErr w:type="spellEnd"/>
-      <w:r>
-        <w:t xml:space="preserve"> + S)</w:t>
+        <w:t xml:space="preserve"> + Umschalt + S)</w:t>
       </w:r>
       <w:r>
         <w:br/>
@@ -10883,7 +10385,7 @@
                     <pic:cNvPicPr/>
                   </pic:nvPicPr>
                   <pic:blipFill>
-                    <a:blip r:embed="rId21" cstate="print">
+                    <a:blip r:embed="rId23" cstate="print">
                       <a:extLst>
                         <a:ext uri="{28A0092B-C50C-407E-A947-70E740481C1C}">
                           <a14:useLocalDpi xmlns:a14="http://schemas.microsoft.com/office/drawing/2010/main" val="0"/>
@@ -11039,7 +10541,7 @@
                     <pic:cNvPicPr/>
                   </pic:nvPicPr>
                   <pic:blipFill>
-                    <a:blip r:embed="rId22" cstate="print">
+                    <a:blip r:embed="rId24" cstate="print">
                       <a:extLst>
                         <a:ext uri="{28A0092B-C50C-407E-A947-70E740481C1C}">
                           <a14:useLocalDpi xmlns:a14="http://schemas.microsoft.com/office/drawing/2010/main" val="0"/>
@@ -11286,7 +10788,7 @@
                     <pic:cNvPicPr/>
                   </pic:nvPicPr>
                   <pic:blipFill rotWithShape="1">
-                    <a:blip r:embed="rId23" cstate="print">
+                    <a:blip r:embed="rId25" cstate="print">
                       <a:extLst>
                         <a:ext uri="{28A0092B-C50C-407E-A947-70E740481C1C}">
                           <a14:useLocalDpi xmlns:a14="http://schemas.microsoft.com/office/drawing/2010/main" val="0"/>
@@ -11339,7 +10841,7 @@
                     <pic:cNvPicPr/>
                   </pic:nvPicPr>
                   <pic:blipFill rotWithShape="1">
-                    <a:blip r:embed="rId23" cstate="print">
+                    <a:blip r:embed="rId25" cstate="print">
                       <a:extLst>
                         <a:ext uri="{28A0092B-C50C-407E-A947-70E740481C1C}">
                           <a14:useLocalDpi xmlns:a14="http://schemas.microsoft.com/office/drawing/2010/main" val="0"/>
@@ -11427,13 +10929,8 @@
             <w:pPr>
               <w:pStyle w:val="TabellenkopfText"/>
             </w:pPr>
-            <w:proofErr w:type="spellStart"/>
             <w:r>
-              <w:t>TabelleNKopf</w:t>
-            </w:r>
-            <w:proofErr w:type="spellEnd"/>
-            <w:r>
-              <w:t xml:space="preserve"> Text</w:t>
+              <w:t>TabelleNKopf Text</w:t>
             </w:r>
           </w:p>
         </w:tc>
@@ -11663,7 +11160,7 @@
                     <pic:cNvPicPr/>
                   </pic:nvPicPr>
                   <pic:blipFill>
-                    <a:blip r:embed="rId24">
+                    <a:blip r:embed="rId26">
                       <a:extLst>
                         <a:ext uri="{28A0092B-C50C-407E-A947-70E740481C1C}">
                           <a14:useLocalDpi xmlns:a14="http://schemas.microsoft.com/office/drawing/2010/main" val="0"/>
@@ -12351,21 +11848,86 @@
         <w:rPr>
           <w:rStyle w:val="fett"/>
         </w:rPr>
-        <w:t xml:space="preserve">Liste </w:t>
-      </w:r>
-      <w:proofErr w:type="spellStart"/>
+        <w:t>Liste sort 1“</w:t>
+      </w:r>
+      <w:r>
+        <w:t>.</w:t>
+      </w:r>
+      <w:r>
+        <w:br/>
+        <w:t>Und hier noch eine zweite Zeile in diesem Absatz.</w:t>
+      </w:r>
+      <w:r>
+        <w:br/>
+        <w:t>Neue Zeilen innerhalb dieses Absatzes erzeugen Sie mit „Shift“ + „Enter“</w:t>
+      </w:r>
+    </w:p>
+    <w:p>
+      <w:pPr>
+        <w:pStyle w:val="Listesort1Fortsetzung"/>
+      </w:pPr>
+      <w:r>
+        <w:t>Ein</w:t>
+      </w:r>
+      <w:r>
+        <w:t>en neuen</w:t>
+      </w:r>
+      <w:r>
+        <w:t xml:space="preserve"> </w:t>
+      </w:r>
+      <w:r>
+        <w:t>Absatz</w:t>
+      </w:r>
+      <w:r>
+        <w:t xml:space="preserve"> </w:t>
+      </w:r>
+      <w:r>
+        <w:t>inn</w:t>
+      </w:r>
+      <w:r>
+        <w:t>er</w:t>
+      </w:r>
+      <w:r>
+        <w:t xml:space="preserve">halb dieser Liste erzeugen Sie </w:t>
+      </w:r>
+      <w:r>
+        <w:t xml:space="preserve">mit dem Format </w:t>
+      </w:r>
+      <w:r>
+        <w:br/>
+        <w:t>„</w:t>
+      </w:r>
       <w:r>
         <w:rPr>
           <w:rStyle w:val="fett"/>
         </w:rPr>
-        <w:t>sort</w:t>
-      </w:r>
-      <w:proofErr w:type="spellEnd"/>
+        <w:t>Liste sort 1 Fortsetzung</w:t>
+      </w:r>
+      <w:r>
+        <w:t>“</w:t>
+      </w:r>
+      <w:r>
+        <w:t>.</w:t>
+      </w:r>
+    </w:p>
+    <w:p>
+      <w:pPr>
+        <w:pStyle w:val="Listesort2"/>
+      </w:pPr>
+      <w:r>
+        <w:t xml:space="preserve">Ein Absatz mit dem Format </w:t>
+      </w:r>
+      <w:r>
+        <w:t>„</w:t>
+      </w:r>
       <w:r>
         <w:rPr>
           <w:rStyle w:val="fett"/>
         </w:rPr>
-        <w:t xml:space="preserve"> 1“</w:t>
+        <w:t>Liste sort 2</w:t>
+      </w:r>
+      <w:r>
+        <w:t>“</w:t>
       </w:r>
       <w:r>
         <w:t>.</w:t>
@@ -12381,7 +11943,7 @@
     </w:p>
     <w:p>
       <w:pPr>
-        <w:pStyle w:val="Listesort1Fortsetzung"/>
+        <w:pStyle w:val="Listesort2Fortsetzung"/>
       </w:pPr>
       <w:r>
         <w:t>Ein</w:t>
@@ -12418,128 +11980,7 @@
         <w:rPr>
           <w:rStyle w:val="fett"/>
         </w:rPr>
-        <w:t xml:space="preserve">Liste </w:t>
-      </w:r>
-      <w:proofErr w:type="spellStart"/>
-      <w:r>
-        <w:rPr>
-          <w:rStyle w:val="fett"/>
-        </w:rPr>
-        <w:t>sort</w:t>
-      </w:r>
-      <w:proofErr w:type="spellEnd"/>
-      <w:r>
-        <w:rPr>
-          <w:rStyle w:val="fett"/>
-        </w:rPr>
-        <w:t xml:space="preserve"> 1 Fortsetzung</w:t>
-      </w:r>
-      <w:r>
-        <w:t>“</w:t>
-      </w:r>
-      <w:r>
-        <w:t>.</w:t>
-      </w:r>
-    </w:p>
-    <w:p>
-      <w:pPr>
-        <w:pStyle w:val="Listesort2"/>
-      </w:pPr>
-      <w:r>
-        <w:t xml:space="preserve">Ein Absatz mit dem Format </w:t>
-      </w:r>
-      <w:r>
-        <w:t>„</w:t>
-      </w:r>
-      <w:r>
-        <w:rPr>
-          <w:rStyle w:val="fett"/>
-        </w:rPr>
-        <w:t xml:space="preserve">Liste </w:t>
-      </w:r>
-      <w:proofErr w:type="spellStart"/>
-      <w:r>
-        <w:rPr>
-          <w:rStyle w:val="fett"/>
-        </w:rPr>
-        <w:t>sort</w:t>
-      </w:r>
-      <w:proofErr w:type="spellEnd"/>
-      <w:r>
-        <w:rPr>
-          <w:rStyle w:val="fett"/>
-        </w:rPr>
-        <w:t xml:space="preserve"> 2</w:t>
-      </w:r>
-      <w:r>
-        <w:t>“</w:t>
-      </w:r>
-      <w:r>
-        <w:t>.</w:t>
-      </w:r>
-      <w:r>
-        <w:br/>
-        <w:t>Und hier noch eine zweite Zeile in diesem Absatz.</w:t>
-      </w:r>
-      <w:r>
-        <w:br/>
-        <w:t>Neue Zeilen innerhalb dieses Absatzes erzeugen Sie mit „Shift“ + „Enter“</w:t>
-      </w:r>
-    </w:p>
-    <w:p>
-      <w:pPr>
-        <w:pStyle w:val="Listesort2Fortsetzung"/>
-      </w:pPr>
-      <w:r>
-        <w:t>Ein</w:t>
-      </w:r>
-      <w:r>
-        <w:t>en neuen</w:t>
-      </w:r>
-      <w:r>
-        <w:t xml:space="preserve"> </w:t>
-      </w:r>
-      <w:r>
-        <w:t>Absatz</w:t>
-      </w:r>
-      <w:r>
-        <w:t xml:space="preserve"> </w:t>
-      </w:r>
-      <w:r>
-        <w:t>inn</w:t>
-      </w:r>
-      <w:r>
-        <w:t>er</w:t>
-      </w:r>
-      <w:r>
-        <w:t xml:space="preserve">halb dieser Liste erzeugen Sie </w:t>
-      </w:r>
-      <w:r>
-        <w:t xml:space="preserve">mit dem Format </w:t>
-      </w:r>
-      <w:r>
-        <w:br/>
-        <w:t>„</w:t>
-      </w:r>
-      <w:r>
-        <w:rPr>
-          <w:rStyle w:val="fett"/>
-        </w:rPr>
-        <w:t xml:space="preserve">Liste </w:t>
-      </w:r>
-      <w:proofErr w:type="spellStart"/>
-      <w:r>
-        <w:rPr>
-          <w:rStyle w:val="fett"/>
-        </w:rPr>
-        <w:t>sort</w:t>
-      </w:r>
-      <w:proofErr w:type="spellEnd"/>
-      <w:r>
-        <w:rPr>
-          <w:rStyle w:val="fett"/>
-        </w:rPr>
-        <w:t xml:space="preserve"> </w:t>
+        <w:t xml:space="preserve">Liste sort </w:t>
       </w:r>
       <w:r>
         <w:rPr>
@@ -12580,52 +12021,24 @@
         <w:rPr>
           <w:rStyle w:val="fett"/>
         </w:rPr>
-        <w:t xml:space="preserve">Liste </w:t>
-      </w:r>
-      <w:proofErr w:type="spellStart"/>
+        <w:t>Liste sort 2</w:t>
+      </w:r>
+      <w:r>
+        <w:t>“</w:t>
+      </w:r>
+    </w:p>
+    <w:p>
+      <w:pPr>
+        <w:pStyle w:val="Listesort3"/>
+      </w:pPr>
+      <w:r>
+        <w:t xml:space="preserve">Ein Absatz mit dem Format </w:t>
+      </w:r>
       <w:r>
         <w:rPr>
           <w:rStyle w:val="fett"/>
         </w:rPr>
-        <w:t>sort</w:t>
-      </w:r>
-      <w:proofErr w:type="spellEnd"/>
-      <w:r>
-        <w:rPr>
-          <w:rStyle w:val="fett"/>
-        </w:rPr>
-        <w:t xml:space="preserve"> 2</w:t>
-      </w:r>
-      <w:r>
-        <w:t>“</w:t>
-      </w:r>
-    </w:p>
-    <w:p>
-      <w:pPr>
-        <w:pStyle w:val="Listesort3"/>
-      </w:pPr>
-      <w:r>
-        <w:t xml:space="preserve">Ein Absatz mit dem Format </w:t>
-      </w:r>
-      <w:r>
-        <w:rPr>
-          <w:rStyle w:val="fett"/>
-        </w:rPr>
-        <w:t xml:space="preserve">Liste </w:t>
-      </w:r>
-      <w:proofErr w:type="spellStart"/>
-      <w:r>
-        <w:rPr>
-          <w:rStyle w:val="fett"/>
-        </w:rPr>
-        <w:t>sort</w:t>
-      </w:r>
-      <w:proofErr w:type="spellEnd"/>
-      <w:r>
-        <w:rPr>
-          <w:rStyle w:val="fett"/>
-        </w:rPr>
-        <w:t xml:space="preserve"> 3.</w:t>
+        <w:t>Liste sort 3.</w:t>
       </w:r>
       <w:r>
         <w:rPr>
@@ -12680,21 +12093,7 @@
         <w:rPr>
           <w:rStyle w:val="fett"/>
         </w:rPr>
-        <w:t xml:space="preserve">Liste </w:t>
-      </w:r>
-      <w:proofErr w:type="spellStart"/>
-      <w:r>
-        <w:rPr>
-          <w:rStyle w:val="fett"/>
-        </w:rPr>
-        <w:t>sort</w:t>
-      </w:r>
-      <w:proofErr w:type="spellEnd"/>
-      <w:r>
-        <w:rPr>
-          <w:rStyle w:val="fett"/>
-        </w:rPr>
-        <w:t xml:space="preserve"> 3</w:t>
+        <w:t>Liste sort 3</w:t>
       </w:r>
       <w:r>
         <w:rPr>
@@ -12723,15 +12122,7 @@
         <w:t xml:space="preserve">Absatz </w:t>
       </w:r>
       <w:r>
-        <w:t xml:space="preserve">mit dem Format „Liste </w:t>
-      </w:r>
-      <w:proofErr w:type="spellStart"/>
-      <w:r>
-        <w:t>sort</w:t>
-      </w:r>
-      <w:proofErr w:type="spellEnd"/>
-      <w:r>
-        <w:t xml:space="preserve"> </w:t>
+        <w:t xml:space="preserve">mit dem Format „Liste sort </w:t>
       </w:r>
       <w:r>
         <w:t>3</w:t>
@@ -12762,91 +12153,63 @@
         <w:rPr>
           <w:rStyle w:val="fett"/>
         </w:rPr>
-        <w:t xml:space="preserve">Liste </w:t>
-      </w:r>
-      <w:proofErr w:type="spellStart"/>
+        <w:t>Liste sort 4</w:t>
+      </w:r>
+      <w:r>
+        <w:t>“</w:t>
+      </w:r>
+      <w:r>
+        <w:t>.</w:t>
+      </w:r>
+      <w:r>
+        <w:br/>
+        <w:t>Und hier noch eine zweite Zeile in diesem Absatz.</w:t>
+      </w:r>
+      <w:r>
+        <w:br/>
+        <w:t>Neue Zeilen innerhalb dieses Absatzes erzeugen Sie mit „Shift“ + „Enter“</w:t>
+      </w:r>
+    </w:p>
+    <w:p>
+      <w:pPr>
+        <w:pStyle w:val="Listesort4Fortsetzung"/>
+      </w:pPr>
+      <w:r>
+        <w:t>Ein</w:t>
+      </w:r>
+      <w:r>
+        <w:t>en neuen</w:t>
+      </w:r>
+      <w:r>
+        <w:t xml:space="preserve"> </w:t>
+      </w:r>
+      <w:r>
+        <w:t>Absatz</w:t>
+      </w:r>
+      <w:r>
+        <w:t xml:space="preserve"> </w:t>
+      </w:r>
+      <w:r>
+        <w:t>inn</w:t>
+      </w:r>
+      <w:r>
+        <w:t>er</w:t>
+      </w:r>
+      <w:r>
+        <w:t xml:space="preserve">halb dieser Liste erzeugen Sie </w:t>
+      </w:r>
+      <w:r>
+        <w:t xml:space="preserve">mit dem Format </w:t>
+      </w:r>
+      <w:r>
+        <w:br/>
+        <w:t>„</w:t>
+      </w:r>
       <w:r>
         <w:rPr>
           <w:rStyle w:val="fett"/>
         </w:rPr>
-        <w:t>sort</w:t>
-      </w:r>
-      <w:proofErr w:type="spellEnd"/>
-      <w:r>
-        <w:rPr>
-          <w:rStyle w:val="fett"/>
-        </w:rPr>
-        <w:t xml:space="preserve"> 4</w:t>
-      </w:r>
-      <w:r>
-        <w:t>“</w:t>
-      </w:r>
-      <w:r>
-        <w:t>.</w:t>
-      </w:r>
-      <w:r>
-        <w:br/>
-        <w:t>Und hier noch eine zweite Zeile in diesem Absatz.</w:t>
-      </w:r>
-      <w:r>
-        <w:br/>
-        <w:t>Neue Zeilen innerhalb dieses Absatzes erzeugen Sie mit „Shift“ + „Enter“</w:t>
-      </w:r>
-    </w:p>
-    <w:p>
-      <w:pPr>
-        <w:pStyle w:val="Listesort4Fortsetzung"/>
-      </w:pPr>
-      <w:r>
-        <w:t>Ein</w:t>
-      </w:r>
-      <w:r>
-        <w:t>en neuen</w:t>
-      </w:r>
-      <w:r>
-        <w:t xml:space="preserve"> </w:t>
-      </w:r>
-      <w:r>
-        <w:t>Absatz</w:t>
-      </w:r>
-      <w:r>
-        <w:t xml:space="preserve"> </w:t>
-      </w:r>
-      <w:r>
-        <w:t>inn</w:t>
-      </w:r>
-      <w:r>
-        <w:t>er</w:t>
-      </w:r>
-      <w:r>
-        <w:t xml:space="preserve">halb dieser Liste erzeugen Sie </w:t>
-      </w:r>
-      <w:r>
-        <w:t xml:space="preserve">mit dem Format </w:t>
-      </w:r>
-      <w:r>
-        <w:br/>
-        <w:t>„</w:t>
-      </w:r>
-      <w:r>
-        <w:rPr>
-          <w:rStyle w:val="fett"/>
-        </w:rPr>
-        <w:t xml:space="preserve">Liste </w:t>
-      </w:r>
-      <w:proofErr w:type="spellStart"/>
-      <w:r>
-        <w:rPr>
-          <w:rStyle w:val="fett"/>
-        </w:rPr>
-        <w:t>sort</w:t>
-      </w:r>
-      <w:proofErr w:type="spellEnd"/>
-      <w:r>
-        <w:rPr>
-          <w:rStyle w:val="fett"/>
-        </w:rPr>
-        <w:t xml:space="preserve"> 4</w:t>
+        <w:t>Liste sort 4</w:t>
       </w:r>
       <w:r>
         <w:rPr>
@@ -12875,13 +12238,8 @@
         <w:t xml:space="preserve">Absatz </w:t>
       </w:r>
       <w:r>
-        <w:t xml:space="preserve">mit dem Format „Liste </w:t>
-      </w:r>
-      <w:proofErr w:type="spellStart"/>
-      <w:r>
-        <w:t>sort</w:t>
-      </w:r>
-      <w:proofErr w:type="spellEnd"/>
+        <w:t>mit dem Format „Liste sort</w:t>
+      </w:r>
       <w:r>
         <w:t xml:space="preserve"> 4</w:t>
       </w:r>
@@ -12897,15 +12255,7 @@
         <w:t xml:space="preserve">Ein Absatz mit dem Format </w:t>
       </w:r>
       <w:r>
-        <w:t xml:space="preserve">Liste </w:t>
-      </w:r>
-      <w:proofErr w:type="spellStart"/>
-      <w:r>
-        <w:t>sort</w:t>
-      </w:r>
-      <w:proofErr w:type="spellEnd"/>
-      <w:r>
-        <w:t xml:space="preserve"> 4</w:t>
+        <w:t>Liste sort 4</w:t>
       </w:r>
       <w:r>
         <w:t>.</w:t>
@@ -12925,91 +12275,63 @@
         <w:rPr>
           <w:rStyle w:val="fett"/>
         </w:rPr>
-        <w:t xml:space="preserve">Liste </w:t>
-      </w:r>
-      <w:proofErr w:type="spellStart"/>
+        <w:t>Liste sort 5</w:t>
+      </w:r>
+      <w:r>
+        <w:t>“</w:t>
+      </w:r>
+      <w:r>
+        <w:t>.</w:t>
+      </w:r>
+      <w:r>
+        <w:br/>
+        <w:t>Und hier noch eine zweite Zeile in diesem Absatz.</w:t>
+      </w:r>
+      <w:r>
+        <w:br/>
+        <w:t>Neue Zeilen innerhalb dieses Absatzes erzeugen Sie mit „Shift“ + „Enter“</w:t>
+      </w:r>
+    </w:p>
+    <w:p>
+      <w:pPr>
+        <w:pStyle w:val="Listesort5Fortsetzung"/>
+      </w:pPr>
+      <w:r>
+        <w:t>Ein</w:t>
+      </w:r>
+      <w:r>
+        <w:t>en neuen</w:t>
+      </w:r>
+      <w:r>
+        <w:t xml:space="preserve"> </w:t>
+      </w:r>
+      <w:r>
+        <w:t>Absatz</w:t>
+      </w:r>
+      <w:r>
+        <w:t xml:space="preserve"> </w:t>
+      </w:r>
+      <w:r>
+        <w:t>inn</w:t>
+      </w:r>
+      <w:r>
+        <w:t>er</w:t>
+      </w:r>
+      <w:r>
+        <w:t xml:space="preserve">halb dieser Liste erzeugen Sie </w:t>
+      </w:r>
+      <w:r>
+        <w:t xml:space="preserve">mit dem Format </w:t>
+      </w:r>
+      <w:r>
+        <w:br/>
+        <w:t>„</w:t>
+      </w:r>
       <w:r>
         <w:rPr>
           <w:rStyle w:val="fett"/>
         </w:rPr>
-        <w:t>sort</w:t>
-      </w:r>
-      <w:proofErr w:type="spellEnd"/>
-      <w:r>
-        <w:rPr>
-          <w:rStyle w:val="fett"/>
-        </w:rPr>
-        <w:t xml:space="preserve"> 5</w:t>
-      </w:r>
-      <w:r>
-        <w:t>“</w:t>
-      </w:r>
-      <w:r>
-        <w:t>.</w:t>
-      </w:r>
-      <w:r>
-        <w:br/>
-        <w:t>Und hier noch eine zweite Zeile in diesem Absatz.</w:t>
-      </w:r>
-      <w:r>
-        <w:br/>
-        <w:t>Neue Zeilen innerhalb dieses Absatzes erzeugen Sie mit „Shift“ + „Enter“</w:t>
-      </w:r>
-    </w:p>
-    <w:p>
-      <w:pPr>
-        <w:pStyle w:val="Listesort5Fortsetzung"/>
-      </w:pPr>
-      <w:r>
-        <w:t>Ein</w:t>
-      </w:r>
-      <w:r>
-        <w:t>en neuen</w:t>
-      </w:r>
-      <w:r>
-        <w:t xml:space="preserve"> </w:t>
-      </w:r>
-      <w:r>
-        <w:t>Absatz</w:t>
-      </w:r>
-      <w:r>
-        <w:t xml:space="preserve"> </w:t>
-      </w:r>
-      <w:r>
-        <w:t>inn</w:t>
-      </w:r>
-      <w:r>
-        <w:t>er</w:t>
-      </w:r>
-      <w:r>
-        <w:t xml:space="preserve">halb dieser Liste erzeugen Sie </w:t>
-      </w:r>
-      <w:r>
-        <w:t xml:space="preserve">mit dem Format </w:t>
-      </w:r>
-      <w:r>
-        <w:br/>
-        <w:t>„</w:t>
-      </w:r>
-      <w:r>
-        <w:rPr>
-          <w:rStyle w:val="fett"/>
-        </w:rPr>
-        <w:t xml:space="preserve">Liste </w:t>
-      </w:r>
-      <w:proofErr w:type="spellStart"/>
-      <w:r>
-        <w:rPr>
-          <w:rStyle w:val="fett"/>
-        </w:rPr>
-        <w:t>sort</w:t>
-      </w:r>
-      <w:proofErr w:type="spellEnd"/>
-      <w:r>
-        <w:rPr>
-          <w:rStyle w:val="fett"/>
-        </w:rPr>
-        <w:t xml:space="preserve"> 5</w:t>
+        <w:t>Liste sort 5</w:t>
       </w:r>
       <w:r>
         <w:rPr>
@@ -13038,13 +12360,8 @@
         <w:t xml:space="preserve">Absatz </w:t>
       </w:r>
       <w:r>
-        <w:t xml:space="preserve">mit dem Format „Liste </w:t>
-      </w:r>
-      <w:proofErr w:type="spellStart"/>
-      <w:r>
-        <w:t>sort</w:t>
-      </w:r>
-      <w:proofErr w:type="spellEnd"/>
+        <w:t>mit dem Format „Liste sort</w:t>
+      </w:r>
       <w:r>
         <w:t xml:space="preserve"> 5</w:t>
       </w:r>
@@ -13089,15 +12406,7 @@
         <w:t>Ein Absatz mit dem Format Liste</w:t>
       </w:r>
       <w:r>
-        <w:t xml:space="preserve"> </w:t>
-      </w:r>
-      <w:proofErr w:type="spellStart"/>
-      <w:r>
-        <w:t>sort</w:t>
-      </w:r>
-      <w:proofErr w:type="spellEnd"/>
-      <w:r>
-        <w:t xml:space="preserve"> 1</w:t>
+        <w:t xml:space="preserve"> sort 1</w:t>
       </w:r>
       <w:r>
         <w:t>, desse</w:t>
@@ -13292,7 +12601,7 @@
         </w:rPr>
         <w:t xml:space="preserve"> Microsoft Word MVP FAQ Site. </w:t>
       </w:r>
-      <w:hyperlink r:id="rId25" w:history="1">
+      <w:hyperlink r:id="rId27" w:history="1">
         <w:r>
           <w:rPr>
             <w:rStyle w:val="Hyperlink"/>
@@ -13365,76 +12674,24 @@
         <w:rPr>
           <w:rStyle w:val="fett"/>
         </w:rPr>
-        <w:t>[</w:t>
-      </w:r>
-      <w:proofErr w:type="spellStart"/>
+        <w:t>[Weßelmann et al. 2002]</w:t>
+      </w:r>
+      <w:bookmarkEnd w:id="81"/>
+      <w:r>
+        <w:t xml:space="preserve"> Bettina Weßelmann, Johannes Wiele und Markus Tietlow. Microsoft Word 2002 – Das Handbuch. Microsoft Press, Unterschleißheim 2001.</w:t>
+      </w:r>
+    </w:p>
+    <w:p>
+      <w:bookmarkStart w:id="82" w:name="Willberg_Forssman_2000"/>
       <w:r>
         <w:rPr>
           <w:rStyle w:val="fett"/>
         </w:rPr>
-        <w:t>Weßelmann</w:t>
-      </w:r>
-      <w:proofErr w:type="spellEnd"/>
-      <w:r>
-        <w:rPr>
-          <w:rStyle w:val="fett"/>
-        </w:rPr>
-        <w:t xml:space="preserve"> et al. 2002]</w:t>
-      </w:r>
-      <w:bookmarkEnd w:id="81"/>
-      <w:r>
-        <w:t xml:space="preserve"> Bettina </w:t>
-      </w:r>
-      <w:proofErr w:type="spellStart"/>
-      <w:r>
-        <w:t>Weßelmann</w:t>
-      </w:r>
-      <w:proofErr w:type="spellEnd"/>
-      <w:r>
-        <w:t xml:space="preserve">, Johannes Wiele und Markus </w:t>
-      </w:r>
-      <w:proofErr w:type="spellStart"/>
-      <w:r>
-        <w:t>Tietlow</w:t>
-      </w:r>
-      <w:proofErr w:type="spellEnd"/>
-      <w:r>
-        <w:t>. Microsoft Word 2002 – Das Handbuch. Microsoft Press, Unterschleißheim 2001.</w:t>
-      </w:r>
-    </w:p>
-    <w:p>
-      <w:bookmarkStart w:id="82" w:name="Willberg_Forssman_2000"/>
-      <w:r>
-        <w:rPr>
-          <w:rStyle w:val="fett"/>
-        </w:rPr>
-        <w:t>[</w:t>
-      </w:r>
-      <w:proofErr w:type="spellStart"/>
-      <w:r>
-        <w:rPr>
-          <w:rStyle w:val="fett"/>
-        </w:rPr>
-        <w:t>Willberg</w:t>
-      </w:r>
-      <w:proofErr w:type="spellEnd"/>
-      <w:r>
-        <w:rPr>
-          <w:rStyle w:val="fett"/>
-        </w:rPr>
-        <w:t xml:space="preserve"> &amp; Forssmann 2000]</w:t>
+        <w:t>[Willberg &amp; Forssmann 2000]</w:t>
       </w:r>
       <w:bookmarkEnd w:id="82"/>
       <w:r>
-        <w:t xml:space="preserve"> Hans Peter </w:t>
-      </w:r>
-      <w:proofErr w:type="spellStart"/>
-      <w:r>
-        <w:t>Willberg</w:t>
-      </w:r>
-      <w:proofErr w:type="spellEnd"/>
-      <w:r>
-        <w:t xml:space="preserve"> und Friedrich Forssmann. Erste Hilfe in Typographie, Ratgeber für den Umgang mit Schrift. Verlag Hermann Schmidt, Mainz 2000.</w:t>
+        <w:t xml:space="preserve"> Hans Peter Willberg und Friedrich Forssmann. Erste Hilfe in Typographie, Ratgeber für den Umgang mit Schrift. Verlag Hermann Schmidt, Mainz 2000.</w:t>
       </w:r>
     </w:p>
     <w:p>
@@ -13552,13 +12809,13 @@
                     <pic:cNvPicPr/>
                   </pic:nvPicPr>
                   <pic:blipFill>
-                    <a:blip r:embed="rId26">
+                    <a:blip r:embed="rId28">
                       <a:extLst>
                         <a:ext uri="{28A0092B-C50C-407E-A947-70E740481C1C}">
                           <a14:useLocalDpi xmlns:a14="http://schemas.microsoft.com/office/drawing/2010/main" val="0"/>
                         </a:ext>
                         <a:ext uri="{96DAC541-7B7A-43D3-8B79-37D633B846F1}">
-                          <asvg:svgBlip xmlns:asvg="http://schemas.microsoft.com/office/drawing/2016/SVG/main" r:embed="rId27"/>
+                          <asvg:svgBlip xmlns:asvg="http://schemas.microsoft.com/office/drawing/2016/SVG/main" r:embed="rId29"/>
                         </a:ext>
                       </a:extLst>
                     </a:blip>
@@ -13677,14 +12934,12 @@
                                   <w:pPr>
                                     <w:pStyle w:val="KontaktEnde"/>
                                   </w:pPr>
-                                  <w:proofErr w:type="spellStart"/>
                                   <w:r>
                                     <w:rPr>
                                       <w:rStyle w:val="fett"/>
                                     </w:rPr>
                                     <w:t>Kontakt</w:t>
                                   </w:r>
-                                  <w:proofErr w:type="spellEnd"/>
                                   <w:r>
                                     <w:br/>
                                     <w:t>Telekom</w:t>
@@ -13694,24 +12949,20 @@
                                   <w:pPr>
                                     <w:pStyle w:val="KontaktEnde"/>
                                   </w:pPr>
-                                  <w:proofErr w:type="spellStart"/>
                                   <w:r>
                                     <w:t>Straße</w:t>
                                   </w:r>
-                                  <w:proofErr w:type="spellEnd"/>
                                 </w:p>
                                 <w:p>
                                   <w:pPr>
                                     <w:pStyle w:val="KontaktEnde"/>
                                   </w:pPr>
-                                  <w:proofErr w:type="spellStart"/>
                                   <w:r>
                                     <w:rPr>
                                       <w:lang w:val="es-ES"/>
                                     </w:rPr>
                                     <w:t>Stadt</w:t>
                                   </w:r>
-                                  <w:proofErr w:type="spellEnd"/>
                                 </w:p>
                               </w:tc>
                               <w:tc>
@@ -13733,70 +12984,12 @@
                                       <w:lang w:val="es-ES"/>
                                     </w:rPr>
                                   </w:pPr>
-                                  <w:proofErr w:type="spellStart"/>
                                   <w:r>
                                     <w:rPr>
                                       <w:lang w:val="es-ES"/>
                                     </w:rPr>
-                                    <w:t>Telefon</w:t>
+                                    <w:t>Telefon: +xx xxx xxx xxx</w:t>
                                   </w:r>
-                                  <w:proofErr w:type="spellEnd"/>
-                                  <w:r>
-                                    <w:rPr>
-                                      <w:lang w:val="es-ES"/>
-                                    </w:rPr>
-                                    <w:t>: +</w:t>
-                                  </w:r>
-                                  <w:proofErr w:type="spellStart"/>
-                                  <w:r>
-                                    <w:rPr>
-                                      <w:lang w:val="es-ES"/>
-                                    </w:rPr>
-                                    <w:t>xx</w:t>
-                                  </w:r>
-                                  <w:proofErr w:type="spellEnd"/>
-                                  <w:r>
-                                    <w:rPr>
-                                      <w:lang w:val="es-ES"/>
-                                    </w:rPr>
-                                    <w:t xml:space="preserve"> </w:t>
-                                  </w:r>
-                                  <w:proofErr w:type="spellStart"/>
-                                  <w:r>
-                                    <w:rPr>
-                                      <w:lang w:val="es-ES"/>
-                                    </w:rPr>
-                                    <w:t>xxx</w:t>
-                                  </w:r>
-                                  <w:proofErr w:type="spellEnd"/>
-                                  <w:r>
-                                    <w:rPr>
-                                      <w:lang w:val="es-ES"/>
-                                    </w:rPr>
-                                    <w:t xml:space="preserve"> </w:t>
-                                  </w:r>
-                                  <w:proofErr w:type="spellStart"/>
-                                  <w:r>
-                                    <w:rPr>
-                                      <w:lang w:val="es-ES"/>
-                                    </w:rPr>
-                                    <w:t>xxx</w:t>
-                                  </w:r>
-                                  <w:proofErr w:type="spellEnd"/>
-                                  <w:r>
-                                    <w:rPr>
-                                      <w:lang w:val="es-ES"/>
-                                    </w:rPr>
-                                    <w:t xml:space="preserve"> </w:t>
-                                  </w:r>
-                                  <w:proofErr w:type="spellStart"/>
-                                  <w:r>
-                                    <w:rPr>
-                                      <w:lang w:val="es-ES"/>
-                                    </w:rPr>
-                                    <w:t>xxx</w:t>
-                                  </w:r>
-                                  <w:proofErr w:type="spellEnd"/>
                                 </w:p>
                                 <w:p>
                                   <w:pPr>
@@ -13909,14 +13102,12 @@
                             <w:pPr>
                               <w:pStyle w:val="KontaktEnde"/>
                             </w:pPr>
-                            <w:proofErr w:type="spellStart"/>
                             <w:r>
                               <w:rPr>
                                 <w:rStyle w:val="fett"/>
                               </w:rPr>
                               <w:t>Kontakt</w:t>
                             </w:r>
-                            <w:proofErr w:type="spellEnd"/>
                             <w:r>
                               <w:br/>
                               <w:t>Telekom</w:t>
@@ -13926,24 +13117,20 @@
                             <w:pPr>
                               <w:pStyle w:val="KontaktEnde"/>
                             </w:pPr>
-                            <w:proofErr w:type="spellStart"/>
                             <w:r>
                               <w:t>Straße</w:t>
                             </w:r>
-                            <w:proofErr w:type="spellEnd"/>
                           </w:p>
                           <w:p>
                             <w:pPr>
                               <w:pStyle w:val="KontaktEnde"/>
                             </w:pPr>
-                            <w:proofErr w:type="spellStart"/>
                             <w:r>
                               <w:rPr>
                                 <w:lang w:val="es-ES"/>
                               </w:rPr>
                               <w:t>Stadt</w:t>
                             </w:r>
-                            <w:proofErr w:type="spellEnd"/>
                           </w:p>
                         </w:tc>
                         <w:tc>
@@ -13965,70 +13152,12 @@
                                 <w:lang w:val="es-ES"/>
                               </w:rPr>
                             </w:pPr>
-                            <w:proofErr w:type="spellStart"/>
                             <w:r>
                               <w:rPr>
                                 <w:lang w:val="es-ES"/>
                               </w:rPr>
-                              <w:t>Telefon</w:t>
+                              <w:t>Telefon: +xx xxx xxx xxx</w:t>
                             </w:r>
-                            <w:proofErr w:type="spellEnd"/>
-                            <w:r>
-                              <w:rPr>
-                                <w:lang w:val="es-ES"/>
-                              </w:rPr>
-                              <w:t>: +</w:t>
-                            </w:r>
-                            <w:proofErr w:type="spellStart"/>
-                            <w:r>
-                              <w:rPr>
-                                <w:lang w:val="es-ES"/>
-                              </w:rPr>
-                              <w:t>xx</w:t>
-                            </w:r>
-                            <w:proofErr w:type="spellEnd"/>
-                            <w:r>
-                              <w:rPr>
-                                <w:lang w:val="es-ES"/>
-                              </w:rPr>
-                              <w:t xml:space="preserve"> </w:t>
-                            </w:r>
-                            <w:proofErr w:type="spellStart"/>
-                            <w:r>
-                              <w:rPr>
-                                <w:lang w:val="es-ES"/>
-                              </w:rPr>
-                              <w:t>xxx</w:t>
-                            </w:r>
-                            <w:proofErr w:type="spellEnd"/>
-                            <w:r>
-                              <w:rPr>
-                                <w:lang w:val="es-ES"/>
-                              </w:rPr>
-                              <w:t xml:space="preserve"> </w:t>
-                            </w:r>
-                            <w:proofErr w:type="spellStart"/>
-                            <w:r>
-                              <w:rPr>
-                                <w:lang w:val="es-ES"/>
-                              </w:rPr>
-                              <w:t>xxx</w:t>
-                            </w:r>
-                            <w:proofErr w:type="spellEnd"/>
-                            <w:r>
-                              <w:rPr>
-                                <w:lang w:val="es-ES"/>
-                              </w:rPr>
-                              <w:t xml:space="preserve"> </w:t>
-                            </w:r>
-                            <w:proofErr w:type="spellStart"/>
-                            <w:r>
-                              <w:rPr>
-                                <w:lang w:val="es-ES"/>
-                              </w:rPr>
-                              <w:t>xxx</w:t>
-                            </w:r>
-                            <w:proofErr w:type="spellEnd"/>
                           </w:p>
                           <w:p>
                             <w:pPr>
@@ -14099,7 +13228,7 @@
       </w:r>
     </w:p>
     <w:sectPr>
-      <w:footerReference w:type="default" r:id="rId28"/>
+      <w:footerReference w:type="default" r:id="rId30"/>
       <w:pgSz w:w="11900" w:h="16840" w:code="9"/>
       <w:pgMar w:top="1247" w:right="1247" w:bottom="1247" w:left="1247" w:header="595" w:footer="595" w:gutter="0"/>
       <w:cols w:space="708"/>
@@ -14154,13 +13283,8 @@
         <w:text/>
       </w:sdtPr>
       <w:sdtContent>
-        <w:proofErr w:type="spellStart"/>
-        <w:r>
-          <w:t>Legaleinheit</w:t>
-        </w:r>
-        <w:proofErr w:type="spellEnd"/>
-        <w:r>
-          <w:t xml:space="preserve"> hier eintragen</w:t>
+        <w:r>
+          <w:t>Legaleinheit hier eintragen</w:t>
         </w:r>
       </w:sdtContent>
     </w:sdt>
@@ -14256,13 +13380,8 @@
         <w:text/>
       </w:sdtPr>
       <w:sdtContent>
-        <w:proofErr w:type="spellStart"/>
-        <w:r>
-          <w:t>Legaleinheit</w:t>
-        </w:r>
-        <w:proofErr w:type="spellEnd"/>
-        <w:r>
-          <w:t xml:space="preserve"> hier eintragen</w:t>
+        <w:r>
+          <w:t>Legaleinheit hier eintragen</w:t>
         </w:r>
       </w:sdtContent>
     </w:sdt>
@@ -16730,6 +15849,95 @@
     </w:lvl>
   </w:abstractNum>
   <w:abstractNum w:abstractNumId="27" w15:restartNumberingAfterBreak="0">
+    <w:nsid w:val="537A2DE2"/>
+    <w:multiLevelType w:val="hybridMultilevel"/>
+    <w:tmpl w:val="9E86F26A"/>
+    <w:lvl w:ilvl="0" w:tplc="0407000F">
+      <w:start w:val="1"/>
+      <w:numFmt w:val="decimal"/>
+      <w:lvlText w:val="%1."/>
+      <w:lvlJc w:val="left"/>
+      <w:pPr>
+        <w:ind w:left="720" w:hanging="360"/>
+      </w:pPr>
+      <w:rPr>
+        <w:rFonts w:hint="default"/>
+      </w:rPr>
+    </w:lvl>
+    <w:lvl w:ilvl="1" w:tplc="04070019" w:tentative="1">
+      <w:start w:val="1"/>
+      <w:numFmt w:val="lowerLetter"/>
+      <w:lvlText w:val="%2."/>
+      <w:lvlJc w:val="left"/>
+      <w:pPr>
+        <w:ind w:left="1440" w:hanging="360"/>
+      </w:pPr>
+    </w:lvl>
+    <w:lvl w:ilvl="2" w:tplc="0407001B" w:tentative="1">
+      <w:start w:val="1"/>
+      <w:numFmt w:val="lowerRoman"/>
+      <w:lvlText w:val="%3."/>
+      <w:lvlJc w:val="right"/>
+      <w:pPr>
+        <w:ind w:left="2160" w:hanging="180"/>
+      </w:pPr>
+    </w:lvl>
+    <w:lvl w:ilvl="3" w:tplc="0407000F" w:tentative="1">
+      <w:start w:val="1"/>
+      <w:numFmt w:val="decimal"/>
+      <w:lvlText w:val="%4."/>
+      <w:lvlJc w:val="left"/>
+      <w:pPr>
+        <w:ind w:left="2880" w:hanging="360"/>
+      </w:pPr>
+    </w:lvl>
+    <w:lvl w:ilvl="4" w:tplc="04070019" w:tentative="1">
+      <w:start w:val="1"/>
+      <w:numFmt w:val="lowerLetter"/>
+      <w:lvlText w:val="%5."/>
+      <w:lvlJc w:val="left"/>
+      <w:pPr>
+        <w:ind w:left="3600" w:hanging="360"/>
+      </w:pPr>
+    </w:lvl>
+    <w:lvl w:ilvl="5" w:tplc="0407001B" w:tentative="1">
+      <w:start w:val="1"/>
+      <w:numFmt w:val="lowerRoman"/>
+      <w:lvlText w:val="%6."/>
+      <w:lvlJc w:val="right"/>
+      <w:pPr>
+        <w:ind w:left="4320" w:hanging="180"/>
+      </w:pPr>
+    </w:lvl>
+    <w:lvl w:ilvl="6" w:tplc="0407000F" w:tentative="1">
+      <w:start w:val="1"/>
+      <w:numFmt w:val="decimal"/>
+      <w:lvlText w:val="%7."/>
+      <w:lvlJc w:val="left"/>
+      <w:pPr>
+        <w:ind w:left="5040" w:hanging="360"/>
+      </w:pPr>
+    </w:lvl>
+    <w:lvl w:ilvl="7" w:tplc="04070019" w:tentative="1">
+      <w:start w:val="1"/>
+      <w:numFmt w:val="lowerLetter"/>
+      <w:lvlText w:val="%8."/>
+      <w:lvlJc w:val="left"/>
+      <w:pPr>
+        <w:ind w:left="5760" w:hanging="360"/>
+      </w:pPr>
+    </w:lvl>
+    <w:lvl w:ilvl="8" w:tplc="0407001B" w:tentative="1">
+      <w:start w:val="1"/>
+      <w:numFmt w:val="lowerRoman"/>
+      <w:lvlText w:val="%9."/>
+      <w:lvlJc w:val="right"/>
+      <w:pPr>
+        <w:ind w:left="6480" w:hanging="180"/>
+      </w:pPr>
+    </w:lvl>
+  </w:abstractNum>
+  <w:abstractNum w:abstractNumId="28" w15:restartNumberingAfterBreak="0">
     <w:nsid w:val="57C15736"/>
     <w:multiLevelType w:val="multilevel"/>
     <w:tmpl w:val="159C5BE4"/>
@@ -16842,7 +16050,7 @@
       </w:pPr>
     </w:lvl>
   </w:abstractNum>
-  <w:abstractNum w:abstractNumId="28" w15:restartNumberingAfterBreak="0">
+  <w:abstractNum w:abstractNumId="29" w15:restartNumberingAfterBreak="0">
     <w:nsid w:val="5BF9195C"/>
     <w:multiLevelType w:val="hybridMultilevel"/>
     <w:tmpl w:val="10B8DE86"/>
@@ -16954,7 +16162,7 @@
       </w:rPr>
     </w:lvl>
   </w:abstractNum>
-  <w:abstractNum w:abstractNumId="29" w15:restartNumberingAfterBreak="0">
+  <w:abstractNum w:abstractNumId="30" w15:restartNumberingAfterBreak="0">
     <w:nsid w:val="5D1826F3"/>
     <w:multiLevelType w:val="multilevel"/>
     <w:tmpl w:val="F98E8852"/>
@@ -17103,7 +16311,7 @@
       </w:rPr>
     </w:lvl>
   </w:abstractNum>
-  <w:abstractNum w:abstractNumId="30" w15:restartNumberingAfterBreak="0">
+  <w:abstractNum w:abstractNumId="31" w15:restartNumberingAfterBreak="0">
     <w:nsid w:val="62470C36"/>
     <w:multiLevelType w:val="hybridMultilevel"/>
     <w:tmpl w:val="3D5C3FD8"/>
@@ -17215,7 +16423,7 @@
       </w:rPr>
     </w:lvl>
   </w:abstractNum>
-  <w:abstractNum w:abstractNumId="31" w15:restartNumberingAfterBreak="0">
+  <w:abstractNum w:abstractNumId="32" w15:restartNumberingAfterBreak="0">
     <w:nsid w:val="63534277"/>
     <w:multiLevelType w:val="hybridMultilevel"/>
     <w:tmpl w:val="2A7093CC"/>
@@ -17327,7 +16535,7 @@
       </w:rPr>
     </w:lvl>
   </w:abstractNum>
-  <w:abstractNum w:abstractNumId="32" w15:restartNumberingAfterBreak="0">
+  <w:abstractNum w:abstractNumId="33" w15:restartNumberingAfterBreak="0">
     <w:nsid w:val="64CC2920"/>
     <w:multiLevelType w:val="hybridMultilevel"/>
     <w:tmpl w:val="EE943ECA"/>
@@ -17439,7 +16647,7 @@
       </w:rPr>
     </w:lvl>
   </w:abstractNum>
-  <w:abstractNum w:abstractNumId="33" w15:restartNumberingAfterBreak="0">
+  <w:abstractNum w:abstractNumId="34" w15:restartNumberingAfterBreak="0">
     <w:nsid w:val="68AA0F16"/>
     <w:multiLevelType w:val="hybridMultilevel"/>
     <w:tmpl w:val="FE162144"/>
@@ -17551,7 +16759,7 @@
       </w:rPr>
     </w:lvl>
   </w:abstractNum>
-  <w:abstractNum w:abstractNumId="34" w15:restartNumberingAfterBreak="0">
+  <w:abstractNum w:abstractNumId="35" w15:restartNumberingAfterBreak="0">
     <w:nsid w:val="6A923645"/>
     <w:multiLevelType w:val="multilevel"/>
     <w:tmpl w:val="8A92A162"/>
@@ -17700,7 +16908,7 @@
       </w:rPr>
     </w:lvl>
   </w:abstractNum>
-  <w:abstractNum w:abstractNumId="35" w15:restartNumberingAfterBreak="0">
+  <w:abstractNum w:abstractNumId="36" w15:restartNumberingAfterBreak="0">
     <w:nsid w:val="761144AB"/>
     <w:multiLevelType w:val="hybridMultilevel"/>
     <w:tmpl w:val="40BCBFE6"/>
@@ -17812,7 +17020,7 @@
       </w:rPr>
     </w:lvl>
   </w:abstractNum>
-  <w:abstractNum w:abstractNumId="36" w15:restartNumberingAfterBreak="0">
+  <w:abstractNum w:abstractNumId="37" w15:restartNumberingAfterBreak="0">
     <w:nsid w:val="77C22051"/>
     <w:multiLevelType w:val="multilevel"/>
     <w:tmpl w:val="0407001D"/>
@@ -17822,13 +17030,13 @@
     <w:abstractNumId w:val="23"/>
   </w:num>
   <w:num w:numId="2" w16cid:durableId="1286689895">
-    <w:abstractNumId w:val="34"/>
+    <w:abstractNumId w:val="35"/>
   </w:num>
   <w:num w:numId="3" w16cid:durableId="1276063786">
     <w:abstractNumId w:val="11"/>
   </w:num>
   <w:num w:numId="4" w16cid:durableId="22748559">
-    <w:abstractNumId w:val="36"/>
+    <w:abstractNumId w:val="37"/>
   </w:num>
   <w:num w:numId="5" w16cid:durableId="506099185">
     <w:abstractNumId w:val="25"/>
@@ -17978,10 +17186,10 @@
     <w:abstractNumId w:val="0"/>
   </w:num>
   <w:num w:numId="25" w16cid:durableId="1272318544">
-    <w:abstractNumId w:val="27"/>
+    <w:abstractNumId w:val="28"/>
   </w:num>
   <w:num w:numId="26" w16cid:durableId="1792551113">
-    <w:abstractNumId w:val="29"/>
+    <w:abstractNumId w:val="30"/>
   </w:num>
   <w:num w:numId="27" w16cid:durableId="2069960063">
     <w:abstractNumId w:val="18"/>
@@ -18122,13 +17330,13 @@
     <w:abstractNumId w:val="24"/>
   </w:num>
   <w:num w:numId="37" w16cid:durableId="1236937275">
-    <w:abstractNumId w:val="28"/>
+    <w:abstractNumId w:val="29"/>
   </w:num>
   <w:num w:numId="38" w16cid:durableId="189495009">
-    <w:abstractNumId w:val="30"/>
+    <w:abstractNumId w:val="31"/>
   </w:num>
   <w:num w:numId="39" w16cid:durableId="991830714">
-    <w:abstractNumId w:val="32"/>
+    <w:abstractNumId w:val="33"/>
   </w:num>
   <w:num w:numId="40" w16cid:durableId="938760031">
     <w:abstractNumId w:val="13"/>
@@ -18140,19 +17348,22 @@
     <w:abstractNumId w:val="26"/>
   </w:num>
   <w:num w:numId="43" w16cid:durableId="1079064175">
-    <w:abstractNumId w:val="35"/>
+    <w:abstractNumId w:val="36"/>
   </w:num>
   <w:num w:numId="44" w16cid:durableId="291983277">
-    <w:abstractNumId w:val="33"/>
+    <w:abstractNumId w:val="34"/>
   </w:num>
   <w:num w:numId="45" w16cid:durableId="1139885568">
     <w:abstractNumId w:val="15"/>
   </w:num>
   <w:num w:numId="46" w16cid:durableId="1642804209">
-    <w:abstractNumId w:val="31"/>
+    <w:abstractNumId w:val="32"/>
   </w:num>
   <w:num w:numId="47" w16cid:durableId="1771973598">
     <w:abstractNumId w:val="16"/>
+  </w:num>
+  <w:num w:numId="48" w16cid:durableId="1551263142">
+    <w:abstractNumId w:val="27"/>
   </w:num>
   <w:numIdMacAtCleanup w:val="7"/>
 </w:numbering>
@@ -20601,9 +19812,9 @@
     <w:rsidRoot w:val="00271C60"/>
     <w:rsid w:val="00187CB8"/>
     <w:rsid w:val="00253418"/>
+    <w:rsid w:val="0025521F"/>
     <w:rsid w:val="00271C60"/>
     <w:rsid w:val="00353507"/>
-    <w:rsid w:val="0052075C"/>
     <w:rsid w:val="005F6CB0"/>
   </w:rsids>
   <m:mathPr>

</xml_diff>

<commit_message>
Daily document commit: v0.1
</commit_message>
<xml_diff>
--- a/IPA-Dokumentation_Justin-Winistörfer.docx
+++ b/IPA-Dokumentation_Justin-Winistörfer.docx
@@ -4261,7 +4261,7 @@
         </w:trPr>
         <w:tc>
           <w:tcPr>
-            <w:tcW w:w="1052" w:type="dxa"/>
+            <w:tcW w:w="1043" w:type="dxa"/>
           </w:tcPr>
           <w:p>
             <w:pPr>
@@ -4274,7 +4274,7 @@
         </w:tc>
         <w:tc>
           <w:tcPr>
-            <w:tcW w:w="1093" w:type="dxa"/>
+            <w:tcW w:w="1084" w:type="dxa"/>
           </w:tcPr>
           <w:p>
             <w:pPr>
@@ -4287,7 +4287,7 @@
         </w:tc>
         <w:tc>
           <w:tcPr>
-            <w:tcW w:w="2405" w:type="dxa"/>
+            <w:tcW w:w="2385" w:type="dxa"/>
           </w:tcPr>
           <w:p>
             <w:pPr>
@@ -4303,7 +4303,7 @@
         </w:tc>
         <w:tc>
           <w:tcPr>
-            <w:tcW w:w="4936" w:type="dxa"/>
+            <w:tcW w:w="4894" w:type="dxa"/>
           </w:tcPr>
           <w:p>
             <w:pPr>
@@ -4318,7 +4318,7 @@
       <w:tr>
         <w:tc>
           <w:tcPr>
-            <w:tcW w:w="1052" w:type="dxa"/>
+            <w:tcW w:w="1043" w:type="dxa"/>
           </w:tcPr>
           <w:p>
             <w:pPr>
@@ -4345,7 +4345,7 @@
           <w:sdtContent>
             <w:tc>
               <w:tcPr>
-                <w:tcW w:w="1093" w:type="dxa"/>
+                <w:tcW w:w="1084" w:type="dxa"/>
               </w:tcPr>
               <w:p>
                 <w:pPr>
@@ -4360,7 +4360,7 @@
         </w:sdt>
         <w:tc>
           <w:tcPr>
-            <w:tcW w:w="2405" w:type="dxa"/>
+            <w:tcW w:w="2385" w:type="dxa"/>
           </w:tcPr>
           <w:p>
             <w:pPr>
@@ -4373,14 +4373,14 @@
         </w:tc>
         <w:tc>
           <w:tcPr>
-            <w:tcW w:w="4936" w:type="dxa"/>
+            <w:tcW w:w="4894" w:type="dxa"/>
           </w:tcPr>
           <w:p>
             <w:pPr>
               <w:pStyle w:val="TabelleText"/>
             </w:pPr>
             <w:r>
-              <w:t>-</w:t>
+              <w:t>Schreiben der Kapitel: Aufgabenstellung, Standards, IPA-Schutzbedarfsanalyse und Organisation der IPA Ergebnisse</w:t>
             </w:r>
           </w:p>
         </w:tc>
@@ -4388,61 +4388,7 @@
       <w:tr>
         <w:tc>
           <w:tcPr>
-            <w:tcW w:w="1052" w:type="dxa"/>
-          </w:tcPr>
-          <w:p>
-            <w:pPr>
-              <w:pStyle w:val="TabelleText"/>
-            </w:pPr>
-            <w:r>
-              <w:t>0.01.5</w:t>
-            </w:r>
-          </w:p>
-        </w:tc>
-        <w:tc>
-          <w:tcPr>
-            <w:tcW w:w="1093" w:type="dxa"/>
-          </w:tcPr>
-          <w:p>
-            <w:pPr>
-              <w:pStyle w:val="TabelleText"/>
-            </w:pPr>
-            <w:r>
-              <w:t>22.04.2024</w:t>
-            </w:r>
-          </w:p>
-        </w:tc>
-        <w:tc>
-          <w:tcPr>
-            <w:tcW w:w="2405" w:type="dxa"/>
-          </w:tcPr>
-          <w:p>
-            <w:pPr>
-              <w:pStyle w:val="TabelleText"/>
-            </w:pPr>
-            <w:r>
-              <w:t>Justin Winistörfer</w:t>
-            </w:r>
-          </w:p>
-        </w:tc>
-        <w:tc>
-          <w:tcPr>
-            <w:tcW w:w="4936" w:type="dxa"/>
-          </w:tcPr>
-          <w:p>
-            <w:pPr>
-              <w:pStyle w:val="TabelleText"/>
-            </w:pPr>
-            <w:r>
-              <w:t>Test zur Wiederherstellung</w:t>
-            </w:r>
-          </w:p>
-        </w:tc>
-      </w:tr>
-      <w:tr>
-        <w:tc>
-          <w:tcPr>
-            <w:tcW w:w="1052" w:type="dxa"/>
+            <w:tcW w:w="1043" w:type="dxa"/>
           </w:tcPr>
           <w:p>
             <w:pPr>
@@ -4452,7 +4398,7 @@
         </w:tc>
         <w:tc>
           <w:tcPr>
-            <w:tcW w:w="1093" w:type="dxa"/>
+            <w:tcW w:w="1084" w:type="dxa"/>
           </w:tcPr>
           <w:p>
             <w:pPr>
@@ -4462,7 +4408,7 @@
         </w:tc>
         <w:tc>
           <w:tcPr>
-            <w:tcW w:w="2405" w:type="dxa"/>
+            <w:tcW w:w="2385" w:type="dxa"/>
           </w:tcPr>
           <w:p>
             <w:pPr>
@@ -4472,7 +4418,7 @@
         </w:tc>
         <w:tc>
           <w:tcPr>
-            <w:tcW w:w="4936" w:type="dxa"/>
+            <w:tcW w:w="4894" w:type="dxa"/>
           </w:tcPr>
           <w:p>
             <w:pPr>
@@ -7652,8 +7598,109 @@
       <w:r>
         <w:t>Nachfolgend wird zwischenzeitlich ein Dummy-Versioneriungseintrag vorgenommen, und auf beiden Plattformen erneut hochgeladen, um die Funktionalität der Versionierung, auf beiden Plattformen zu überprüfen.</w:t>
       </w:r>
+      <w:r>
+        <w:t xml:space="preserve"> Nachfolgend sieht man von beiden Plattformen den Versionsverlauf, man beachte bei OneDrive zudem die veränderte Dokumentengrösse, welche auf eine Änderung hinweist:</w:t>
+      </w:r>
+      <w:r>
+        <w:br/>
+      </w:r>
+      <w:r>
+        <w:br/>
+        <w:t>Microsoft OneDrive:</w:t>
+      </w:r>
+      <w:r>
+        <w:br/>
+      </w:r>
+      <w:r>
+        <w:drawing>
+          <wp:inline distT="0" distB="0" distL="0" distR="0" wp14:anchorId="4266A1CA" wp14:editId="0D9329BA">
+            <wp:extent cx="5972810" cy="2652395"/>
+            <wp:effectExtent l="0" t="0" r="0" b="1905"/>
+            <wp:docPr id="1704431200" name="Grafik 1" descr="Ein Bild, das Text, Screenshot, Schrift, Zahl enthält.&#10;&#10;Automatisch generierte Beschreibung"/>
+            <wp:cNvGraphicFramePr>
+              <a:graphicFrameLocks xmlns:a="http://schemas.openxmlformats.org/drawingml/2006/main" noChangeAspect="1"/>
+            </wp:cNvGraphicFramePr>
+            <a:graphic xmlns:a="http://schemas.openxmlformats.org/drawingml/2006/main">
+              <a:graphicData uri="http://schemas.openxmlformats.org/drawingml/2006/picture">
+                <pic:pic xmlns:pic="http://schemas.openxmlformats.org/drawingml/2006/picture">
+                  <pic:nvPicPr>
+                    <pic:cNvPr id="1704431200" name="Grafik 1" descr="Ein Bild, das Text, Screenshot, Schrift, Zahl enthält.&#10;&#10;Automatisch generierte Beschreibung"/>
+                    <pic:cNvPicPr/>
+                  </pic:nvPicPr>
+                  <pic:blipFill>
+                    <a:blip r:embed="rId23"/>
+                    <a:stretch>
+                      <a:fillRect/>
+                    </a:stretch>
+                  </pic:blipFill>
+                  <pic:spPr>
+                    <a:xfrm>
+                      <a:off x="0" y="0"/>
+                      <a:ext cx="5972810" cy="2652395"/>
+                    </a:xfrm>
+                    <a:prstGeom prst="rect">
+                      <a:avLst/>
+                    </a:prstGeom>
+                  </pic:spPr>
+                </pic:pic>
+              </a:graphicData>
+            </a:graphic>
+          </wp:inline>
+        </w:drawing>
+      </w:r>
+    </w:p>
+    <w:p>
+      <w:r>
+        <w:br/>
+        <w:t>GitHub:</w:t>
+      </w:r>
+      <w:r>
+        <w:br/>
+      </w:r>
+      <w:r>
+        <w:drawing>
+          <wp:inline distT="0" distB="0" distL="0" distR="0" wp14:anchorId="34227BD5" wp14:editId="3647DB8D">
+            <wp:extent cx="5972810" cy="1717040"/>
+            <wp:effectExtent l="0" t="0" r="0" b="0"/>
+            <wp:docPr id="751381997" name="Grafik 1" descr="Ein Bild, das Text, Screenshot enthält.&#10;&#10;Automatisch generierte Beschreibung"/>
+            <wp:cNvGraphicFramePr>
+              <a:graphicFrameLocks xmlns:a="http://schemas.openxmlformats.org/drawingml/2006/main" noChangeAspect="1"/>
+            </wp:cNvGraphicFramePr>
+            <a:graphic xmlns:a="http://schemas.openxmlformats.org/drawingml/2006/main">
+              <a:graphicData uri="http://schemas.openxmlformats.org/drawingml/2006/picture">
+                <pic:pic xmlns:pic="http://schemas.openxmlformats.org/drawingml/2006/picture">
+                  <pic:nvPicPr>
+                    <pic:cNvPr id="751381997" name="Grafik 1" descr="Ein Bild, das Text, Screenshot enthält.&#10;&#10;Automatisch generierte Beschreibung"/>
+                    <pic:cNvPicPr/>
+                  </pic:nvPicPr>
+                  <pic:blipFill>
+                    <a:blip r:embed="rId24"/>
+                    <a:stretch>
+                      <a:fillRect/>
+                    </a:stretch>
+                  </pic:blipFill>
+                  <pic:spPr>
+                    <a:xfrm>
+                      <a:off x="0" y="0"/>
+                      <a:ext cx="5972810" cy="1717040"/>
+                    </a:xfrm>
+                    <a:prstGeom prst="rect">
+                      <a:avLst/>
+                    </a:prstGeom>
+                  </pic:spPr>
+                </pic:pic>
+              </a:graphicData>
+            </a:graphic>
+          </wp:inline>
+        </w:drawing>
+      </w:r>
     </w:p>
     <w:p/>
+    <w:p>
+      <w:r>
+        <w:t>Bei beiden Versionsverläufen, kann stets eine vorherige Version heruntergeladen werden. Dies bestätigt, dass eine Wiederherstellung der Dokumentation jederzeit möglich ist.</w:t>
+      </w:r>
+    </w:p>
     <w:p>
       <w:pPr>
         <w:pStyle w:val="berschrift1"/>
@@ -10385,7 +10432,7 @@
                     <pic:cNvPicPr/>
                   </pic:nvPicPr>
                   <pic:blipFill>
-                    <a:blip r:embed="rId23" cstate="print">
+                    <a:blip r:embed="rId25" cstate="print">
                       <a:extLst>
                         <a:ext uri="{28A0092B-C50C-407E-A947-70E740481C1C}">
                           <a14:useLocalDpi xmlns:a14="http://schemas.microsoft.com/office/drawing/2010/main" val="0"/>
@@ -10541,7 +10588,7 @@
                     <pic:cNvPicPr/>
                   </pic:nvPicPr>
                   <pic:blipFill>
-                    <a:blip r:embed="rId24" cstate="print">
+                    <a:blip r:embed="rId26" cstate="print">
                       <a:extLst>
                         <a:ext uri="{28A0092B-C50C-407E-A947-70E740481C1C}">
                           <a14:useLocalDpi xmlns:a14="http://schemas.microsoft.com/office/drawing/2010/main" val="0"/>
@@ -10788,7 +10835,7 @@
                     <pic:cNvPicPr/>
                   </pic:nvPicPr>
                   <pic:blipFill rotWithShape="1">
-                    <a:blip r:embed="rId25" cstate="print">
+                    <a:blip r:embed="rId27" cstate="print">
                       <a:extLst>
                         <a:ext uri="{28A0092B-C50C-407E-A947-70E740481C1C}">
                           <a14:useLocalDpi xmlns:a14="http://schemas.microsoft.com/office/drawing/2010/main" val="0"/>
@@ -10841,7 +10888,7 @@
                     <pic:cNvPicPr/>
                   </pic:nvPicPr>
                   <pic:blipFill rotWithShape="1">
-                    <a:blip r:embed="rId25" cstate="print">
+                    <a:blip r:embed="rId27" cstate="print">
                       <a:extLst>
                         <a:ext uri="{28A0092B-C50C-407E-A947-70E740481C1C}">
                           <a14:useLocalDpi xmlns:a14="http://schemas.microsoft.com/office/drawing/2010/main" val="0"/>
@@ -11160,7 +11207,7 @@
                     <pic:cNvPicPr/>
                   </pic:nvPicPr>
                   <pic:blipFill>
-                    <a:blip r:embed="rId26">
+                    <a:blip r:embed="rId28">
                       <a:extLst>
                         <a:ext uri="{28A0092B-C50C-407E-A947-70E740481C1C}">
                           <a14:useLocalDpi xmlns:a14="http://schemas.microsoft.com/office/drawing/2010/main" val="0"/>
@@ -12601,7 +12648,7 @@
         </w:rPr>
         <w:t xml:space="preserve"> Microsoft Word MVP FAQ Site. </w:t>
       </w:r>
-      <w:hyperlink r:id="rId27" w:history="1">
+      <w:hyperlink r:id="rId29" w:history="1">
         <w:r>
           <w:rPr>
             <w:rStyle w:val="Hyperlink"/>
@@ -12809,13 +12856,13 @@
                     <pic:cNvPicPr/>
                   </pic:nvPicPr>
                   <pic:blipFill>
-                    <a:blip r:embed="rId28">
+                    <a:blip r:embed="rId30">
                       <a:extLst>
                         <a:ext uri="{28A0092B-C50C-407E-A947-70E740481C1C}">
                           <a14:useLocalDpi xmlns:a14="http://schemas.microsoft.com/office/drawing/2010/main" val="0"/>
                         </a:ext>
                         <a:ext uri="{96DAC541-7B7A-43D3-8B79-37D633B846F1}">
-                          <asvg:svgBlip xmlns:asvg="http://schemas.microsoft.com/office/drawing/2016/SVG/main" r:embed="rId29"/>
+                          <asvg:svgBlip xmlns:asvg="http://schemas.microsoft.com/office/drawing/2016/SVG/main" r:embed="rId31"/>
                         </a:ext>
                       </a:extLst>
                     </a:blip>
@@ -13228,7 +13275,7 @@
       </w:r>
     </w:p>
     <w:sectPr>
-      <w:footerReference w:type="default" r:id="rId30"/>
+      <w:footerReference w:type="default" r:id="rId32"/>
       <w:pgSz w:w="11900" w:h="16840" w:code="9"/>
       <w:pgMar w:top="1247" w:right="1247" w:bottom="1247" w:left="1247" w:header="595" w:footer="595" w:gutter="0"/>
       <w:cols w:space="708"/>
@@ -19812,9 +19859,9 @@
     <w:rsidRoot w:val="00271C60"/>
     <w:rsid w:val="00187CB8"/>
     <w:rsid w:val="00253418"/>
-    <w:rsid w:val="0025521F"/>
     <w:rsid w:val="00271C60"/>
     <w:rsid w:val="00353507"/>
+    <w:rsid w:val="00574CCE"/>
     <w:rsid w:val="005F6CB0"/>
   </w:rsids>
   <m:mathPr>

</xml_diff>